<commit_message>
feat: add tasks 5 and 6
</commit_message>
<xml_diff>
--- a/lab14.docx
+++ b/lab14.docx
@@ -272,11 +272,11 @@
       <w:tblGrid>
         <w:gridCol w:w="865"/>
         <w:gridCol w:w="938"/>
-        <w:gridCol w:w="763"/>
-        <w:gridCol w:w="1041"/>
+        <w:gridCol w:w="759"/>
+        <w:gridCol w:w="1045"/>
         <w:gridCol w:w="901"/>
-        <w:gridCol w:w="896"/>
-        <w:gridCol w:w="6"/>
+        <w:gridCol w:w="892"/>
+        <w:gridCol w:w="10"/>
         <w:gridCol w:w="902"/>
         <w:gridCol w:w="902"/>
         <w:gridCol w:w="1036"/>
@@ -314,7 +314,7 @@
         </w:tc>
         <w:tc>
           <w:tcPr>
-            <w:tcW w:w="4539" w:type="dxa"/>
+            <w:tcW w:w="4535" w:type="dxa"/>
             <w:gridSpan w:val="5"/>
             <w:tcBorders>
               <w:top w:val="single" w:sz="4" w:space="0" w:color="000000"/>
@@ -337,7 +337,7 @@
         </w:tc>
         <w:tc>
           <w:tcPr>
-            <w:tcW w:w="4517" w:type="dxa"/>
+            <w:tcW w:w="4521" w:type="dxa"/>
             <w:gridSpan w:val="6"/>
             <w:tcBorders>
               <w:top w:val="single" w:sz="4" w:space="0" w:color="000000"/>
@@ -407,7 +407,7 @@
         </w:tc>
         <w:tc>
           <w:tcPr>
-            <w:tcW w:w="763" w:type="dxa"/>
+            <w:tcW w:w="759" w:type="dxa"/>
             <w:tcBorders>
               <w:start w:val="single" w:sz="4" w:space="0" w:color="000000"/>
               <w:bottom w:val="single" w:sz="4" w:space="0" w:color="000000"/>
@@ -428,7 +428,7 @@
         </w:tc>
         <w:tc>
           <w:tcPr>
-            <w:tcW w:w="1041" w:type="dxa"/>
+            <w:tcW w:w="1045" w:type="dxa"/>
             <w:tcBorders>
               <w:start w:val="single" w:sz="4" w:space="0" w:color="000000"/>
               <w:bottom w:val="single" w:sz="4" w:space="0" w:color="000000"/>
@@ -643,7 +643,7 @@
         </w:tc>
         <w:tc>
           <w:tcPr>
-            <w:tcW w:w="763" w:type="dxa"/>
+            <w:tcW w:w="759" w:type="dxa"/>
             <w:tcBorders>
               <w:start w:val="single" w:sz="4" w:space="0" w:color="000000"/>
               <w:bottom w:val="single" w:sz="4" w:space="0" w:color="000000"/>
@@ -664,7 +664,7 @@
         </w:tc>
         <w:tc>
           <w:tcPr>
-            <w:tcW w:w="1041" w:type="dxa"/>
+            <w:tcW w:w="1045" w:type="dxa"/>
             <w:tcBorders>
               <w:start w:val="single" w:sz="4" w:space="0" w:color="000000"/>
               <w:bottom w:val="single" w:sz="4" w:space="0" w:color="000000"/>
@@ -888,7 +888,7 @@
       </w:pPr>
       <w:r>
         <w:drawing>
-          <wp:anchor behindDoc="0" distT="0" distB="0" distL="0" distR="0" simplePos="0" locked="0" layoutInCell="0" allowOverlap="1" relativeHeight="128">
+          <wp:anchor behindDoc="0" distT="0" distB="0" distL="0" distR="0" simplePos="0" locked="0" layoutInCell="0" allowOverlap="1" relativeHeight="156">
             <wp:simplePos x="0" y="0"/>
             <wp:positionH relativeFrom="column">
               <wp:align>center</wp:align>
@@ -988,9 +988,9 @@
       </w:tblPr>
       <w:tblGrid>
         <w:gridCol w:w="3008"/>
-        <w:gridCol w:w="1806"/>
+        <w:gridCol w:w="1802"/>
         <w:gridCol w:w="3150"/>
-        <w:gridCol w:w="1957"/>
+        <w:gridCol w:w="1961"/>
       </w:tblGrid>
       <w:tr>
         <w:trPr/>
@@ -1018,7 +1018,7 @@
         </w:tc>
         <w:tc>
           <w:tcPr>
-            <w:tcW w:w="1806" w:type="dxa"/>
+            <w:tcW w:w="1802" w:type="dxa"/>
             <w:tcBorders>
               <w:top w:val="single" w:sz="4" w:space="0" w:color="000000"/>
               <w:start w:val="single" w:sz="4" w:space="0" w:color="000000"/>
@@ -1062,7 +1062,7 @@
         </w:tc>
         <w:tc>
           <w:tcPr>
-            <w:tcW w:w="1957" w:type="dxa"/>
+            <w:tcW w:w="1961" w:type="dxa"/>
             <w:tcBorders>
               <w:top w:val="single" w:sz="4" w:space="0" w:color="000000"/>
               <w:start w:val="single" w:sz="4" w:space="0" w:color="000000"/>
@@ -1110,7 +1110,7 @@
         </w:tc>
         <w:tc>
           <w:tcPr>
-            <w:tcW w:w="1806" w:type="dxa"/>
+            <w:tcW w:w="1802" w:type="dxa"/>
             <w:tcBorders>
               <w:start w:val="single" w:sz="4" w:space="0" w:color="000000"/>
               <w:bottom w:val="single" w:sz="4" w:space="0" w:color="000000"/>
@@ -1152,7 +1152,7 @@
         </w:tc>
         <w:tc>
           <w:tcPr>
-            <w:tcW w:w="1957" w:type="dxa"/>
+            <w:tcW w:w="1961" w:type="dxa"/>
             <w:tcBorders>
               <w:start w:val="single" w:sz="4" w:space="0" w:color="000000"/>
               <w:bottom w:val="single" w:sz="4" w:space="0" w:color="000000"/>
@@ -1198,7 +1198,7 @@
         </w:tc>
         <w:tc>
           <w:tcPr>
-            <w:tcW w:w="1806" w:type="dxa"/>
+            <w:tcW w:w="1802" w:type="dxa"/>
             <w:tcBorders>
               <w:start w:val="single" w:sz="4" w:space="0" w:color="000000"/>
               <w:bottom w:val="single" w:sz="4" w:space="0" w:color="000000"/>
@@ -1240,7 +1240,7 @@
         </w:tc>
         <w:tc>
           <w:tcPr>
-            <w:tcW w:w="1957" w:type="dxa"/>
+            <w:tcW w:w="1961" w:type="dxa"/>
             <w:tcBorders>
               <w:start w:val="single" w:sz="4" w:space="0" w:color="000000"/>
               <w:bottom w:val="single" w:sz="4" w:space="0" w:color="000000"/>
@@ -1286,7 +1286,7 @@
         </w:tc>
         <w:tc>
           <w:tcPr>
-            <w:tcW w:w="1806" w:type="dxa"/>
+            <w:tcW w:w="1802" w:type="dxa"/>
             <w:tcBorders>
               <w:start w:val="single" w:sz="4" w:space="0" w:color="000000"/>
               <w:bottom w:val="single" w:sz="4" w:space="0" w:color="000000"/>
@@ -1328,7 +1328,7 @@
         </w:tc>
         <w:tc>
           <w:tcPr>
-            <w:tcW w:w="1957" w:type="dxa"/>
+            <w:tcW w:w="1961" w:type="dxa"/>
             <w:tcBorders>
               <w:start w:val="single" w:sz="4" w:space="0" w:color="000000"/>
               <w:bottom w:val="single" w:sz="4" w:space="0" w:color="000000"/>
@@ -1374,7 +1374,7 @@
         </w:tc>
         <w:tc>
           <w:tcPr>
-            <w:tcW w:w="1806" w:type="dxa"/>
+            <w:tcW w:w="1802" w:type="dxa"/>
             <w:tcBorders>
               <w:start w:val="single" w:sz="4" w:space="0" w:color="000000"/>
               <w:bottom w:val="single" w:sz="4" w:space="0" w:color="000000"/>
@@ -1417,7 +1417,7 @@
         </w:tc>
         <w:tc>
           <w:tcPr>
-            <w:tcW w:w="1957" w:type="dxa"/>
+            <w:tcW w:w="1961" w:type="dxa"/>
             <w:tcBorders>
               <w:start w:val="single" w:sz="4" w:space="0" w:color="000000"/>
               <w:bottom w:val="single" w:sz="4" w:space="0" w:color="000000"/>
@@ -1464,7 +1464,7 @@
         </w:tc>
         <w:tc>
           <w:tcPr>
-            <w:tcW w:w="1806" w:type="dxa"/>
+            <w:tcW w:w="1802" w:type="dxa"/>
             <w:tcBorders>
               <w:start w:val="single" w:sz="4" w:space="0" w:color="000000"/>
               <w:bottom w:val="single" w:sz="4" w:space="0" w:color="000000"/>
@@ -1506,7 +1506,7 @@
         </w:tc>
         <w:tc>
           <w:tcPr>
-            <w:tcW w:w="1957" w:type="dxa"/>
+            <w:tcW w:w="1961" w:type="dxa"/>
             <w:tcBorders>
               <w:start w:val="single" w:sz="4" w:space="0" w:color="000000"/>
               <w:bottom w:val="single" w:sz="4" w:space="0" w:color="000000"/>
@@ -1552,7 +1552,7 @@
         </w:tc>
         <w:tc>
           <w:tcPr>
-            <w:tcW w:w="1806" w:type="dxa"/>
+            <w:tcW w:w="1802" w:type="dxa"/>
             <w:tcBorders>
               <w:start w:val="single" w:sz="4" w:space="0" w:color="000000"/>
               <w:bottom w:val="single" w:sz="4" w:space="0" w:color="000000"/>
@@ -1594,7 +1594,7 @@
         </w:tc>
         <w:tc>
           <w:tcPr>
-            <w:tcW w:w="1957" w:type="dxa"/>
+            <w:tcW w:w="1961" w:type="dxa"/>
             <w:tcBorders>
               <w:start w:val="single" w:sz="4" w:space="0" w:color="000000"/>
               <w:bottom w:val="single" w:sz="4" w:space="0" w:color="000000"/>
@@ -1640,7 +1640,7 @@
         </w:tc>
         <w:tc>
           <w:tcPr>
-            <w:tcW w:w="1806" w:type="dxa"/>
+            <w:tcW w:w="1802" w:type="dxa"/>
             <w:tcBorders>
               <w:start w:val="single" w:sz="4" w:space="0" w:color="000000"/>
               <w:bottom w:val="single" w:sz="4" w:space="0" w:color="000000"/>
@@ -1682,7 +1682,7 @@
         </w:tc>
         <w:tc>
           <w:tcPr>
-            <w:tcW w:w="1957" w:type="dxa"/>
+            <w:tcW w:w="1961" w:type="dxa"/>
             <w:tcBorders>
               <w:start w:val="single" w:sz="4" w:space="0" w:color="000000"/>
               <w:bottom w:val="single" w:sz="4" w:space="0" w:color="000000"/>
@@ -1728,7 +1728,7 @@
         </w:tc>
         <w:tc>
           <w:tcPr>
-            <w:tcW w:w="1806" w:type="dxa"/>
+            <w:tcW w:w="1802" w:type="dxa"/>
             <w:tcBorders>
               <w:start w:val="single" w:sz="4" w:space="0" w:color="000000"/>
               <w:bottom w:val="single" w:sz="4" w:space="0" w:color="000000"/>
@@ -1770,7 +1770,7 @@
         </w:tc>
         <w:tc>
           <w:tcPr>
-            <w:tcW w:w="1957" w:type="dxa"/>
+            <w:tcW w:w="1961" w:type="dxa"/>
             <w:tcBorders>
               <w:start w:val="single" w:sz="4" w:space="0" w:color="000000"/>
               <w:bottom w:val="single" w:sz="4" w:space="0" w:color="000000"/>
@@ -1816,7 +1816,7 @@
         </w:tc>
         <w:tc>
           <w:tcPr>
-            <w:tcW w:w="1806" w:type="dxa"/>
+            <w:tcW w:w="1802" w:type="dxa"/>
             <w:tcBorders>
               <w:start w:val="single" w:sz="4" w:space="0" w:color="000000"/>
               <w:bottom w:val="single" w:sz="4" w:space="0" w:color="000000"/>
@@ -1858,7 +1858,7 @@
         </w:tc>
         <w:tc>
           <w:tcPr>
-            <w:tcW w:w="1957" w:type="dxa"/>
+            <w:tcW w:w="1961" w:type="dxa"/>
             <w:tcBorders>
               <w:start w:val="single" w:sz="4" w:space="0" w:color="000000"/>
               <w:bottom w:val="single" w:sz="4" w:space="0" w:color="000000"/>
@@ -1904,7 +1904,7 @@
         </w:tc>
         <w:tc>
           <w:tcPr>
-            <w:tcW w:w="1806" w:type="dxa"/>
+            <w:tcW w:w="1802" w:type="dxa"/>
             <w:tcBorders>
               <w:start w:val="single" w:sz="4" w:space="0" w:color="000000"/>
               <w:bottom w:val="single" w:sz="4" w:space="0" w:color="000000"/>
@@ -1946,7 +1946,7 @@
         </w:tc>
         <w:tc>
           <w:tcPr>
-            <w:tcW w:w="1957" w:type="dxa"/>
+            <w:tcW w:w="1961" w:type="dxa"/>
             <w:tcBorders>
               <w:start w:val="single" w:sz="4" w:space="0" w:color="000000"/>
               <w:bottom w:val="single" w:sz="4" w:space="0" w:color="000000"/>
@@ -1993,7 +1993,7 @@
         </w:tc>
         <w:tc>
           <w:tcPr>
-            <w:tcW w:w="1806" w:type="dxa"/>
+            <w:tcW w:w="1802" w:type="dxa"/>
             <w:tcBorders>
               <w:start w:val="single" w:sz="4" w:space="0" w:color="000000"/>
               <w:bottom w:val="single" w:sz="4" w:space="0" w:color="000000"/>
@@ -2035,7 +2035,7 @@
         </w:tc>
         <w:tc>
           <w:tcPr>
-            <w:tcW w:w="1957" w:type="dxa"/>
+            <w:tcW w:w="1961" w:type="dxa"/>
             <w:tcBorders>
               <w:start w:val="single" w:sz="4" w:space="0" w:color="000000"/>
               <w:bottom w:val="single" w:sz="4" w:space="0" w:color="000000"/>
@@ -2081,7 +2081,7 @@
         </w:tc>
         <w:tc>
           <w:tcPr>
-            <w:tcW w:w="1806" w:type="dxa"/>
+            <w:tcW w:w="1802" w:type="dxa"/>
             <w:tcBorders>
               <w:start w:val="single" w:sz="4" w:space="0" w:color="000000"/>
               <w:bottom w:val="single" w:sz="4" w:space="0" w:color="000000"/>
@@ -2123,7 +2123,7 @@
         </w:tc>
         <w:tc>
           <w:tcPr>
-            <w:tcW w:w="1957" w:type="dxa"/>
+            <w:tcW w:w="1961" w:type="dxa"/>
             <w:tcBorders>
               <w:start w:val="single" w:sz="4" w:space="0" w:color="000000"/>
               <w:bottom w:val="single" w:sz="4" w:space="0" w:color="000000"/>
@@ -2169,7 +2169,7 @@
         </w:tc>
         <w:tc>
           <w:tcPr>
-            <w:tcW w:w="1806" w:type="dxa"/>
+            <w:tcW w:w="1802" w:type="dxa"/>
             <w:tcBorders>
               <w:start w:val="single" w:sz="4" w:space="0" w:color="000000"/>
               <w:bottom w:val="single" w:sz="4" w:space="0" w:color="000000"/>
@@ -2211,7 +2211,7 @@
         </w:tc>
         <w:tc>
           <w:tcPr>
-            <w:tcW w:w="1957" w:type="dxa"/>
+            <w:tcW w:w="1961" w:type="dxa"/>
             <w:tcBorders>
               <w:start w:val="single" w:sz="4" w:space="0" w:color="000000"/>
               <w:bottom w:val="single" w:sz="4" w:space="0" w:color="000000"/>
@@ -2257,7 +2257,7 @@
         </w:tc>
         <w:tc>
           <w:tcPr>
-            <w:tcW w:w="1806" w:type="dxa"/>
+            <w:tcW w:w="1802" w:type="dxa"/>
             <w:tcBorders>
               <w:start w:val="single" w:sz="4" w:space="0" w:color="000000"/>
               <w:bottom w:val="single" w:sz="4" w:space="0" w:color="000000"/>
@@ -2299,7 +2299,7 @@
         </w:tc>
         <w:tc>
           <w:tcPr>
-            <w:tcW w:w="1957" w:type="dxa"/>
+            <w:tcW w:w="1961" w:type="dxa"/>
             <w:tcBorders>
               <w:start w:val="single" w:sz="4" w:space="0" w:color="000000"/>
               <w:bottom w:val="single" w:sz="4" w:space="0" w:color="000000"/>
@@ -2345,7 +2345,7 @@
         </w:tc>
         <w:tc>
           <w:tcPr>
-            <w:tcW w:w="1806" w:type="dxa"/>
+            <w:tcW w:w="1802" w:type="dxa"/>
             <w:tcBorders>
               <w:start w:val="single" w:sz="4" w:space="0" w:color="000000"/>
               <w:bottom w:val="single" w:sz="4" w:space="0" w:color="000000"/>
@@ -2387,7 +2387,7 @@
         </w:tc>
         <w:tc>
           <w:tcPr>
-            <w:tcW w:w="1957" w:type="dxa"/>
+            <w:tcW w:w="1961" w:type="dxa"/>
             <w:tcBorders>
               <w:start w:val="single" w:sz="4" w:space="0" w:color="000000"/>
               <w:bottom w:val="single" w:sz="4" w:space="0" w:color="000000"/>
@@ -2433,7 +2433,7 @@
         </w:tc>
         <w:tc>
           <w:tcPr>
-            <w:tcW w:w="1806" w:type="dxa"/>
+            <w:tcW w:w="1802" w:type="dxa"/>
             <w:tcBorders>
               <w:start w:val="single" w:sz="4" w:space="0" w:color="000000"/>
               <w:bottom w:val="single" w:sz="4" w:space="0" w:color="000000"/>
@@ -2475,7 +2475,7 @@
         </w:tc>
         <w:tc>
           <w:tcPr>
-            <w:tcW w:w="1957" w:type="dxa"/>
+            <w:tcW w:w="1961" w:type="dxa"/>
             <w:tcBorders>
               <w:start w:val="single" w:sz="4" w:space="0" w:color="000000"/>
               <w:bottom w:val="single" w:sz="4" w:space="0" w:color="000000"/>
@@ -2521,7 +2521,7 @@
         </w:tc>
         <w:tc>
           <w:tcPr>
-            <w:tcW w:w="1806" w:type="dxa"/>
+            <w:tcW w:w="1802" w:type="dxa"/>
             <w:tcBorders>
               <w:start w:val="single" w:sz="4" w:space="0" w:color="000000"/>
               <w:bottom w:val="single" w:sz="4" w:space="0" w:color="000000"/>
@@ -2563,7 +2563,7 @@
         </w:tc>
         <w:tc>
           <w:tcPr>
-            <w:tcW w:w="1957" w:type="dxa"/>
+            <w:tcW w:w="1961" w:type="dxa"/>
             <w:tcBorders>
               <w:start w:val="single" w:sz="4" w:space="0" w:color="000000"/>
               <w:bottom w:val="single" w:sz="4" w:space="0" w:color="000000"/>
@@ -2610,7 +2610,7 @@
         </w:tc>
         <w:tc>
           <w:tcPr>
-            <w:tcW w:w="1806" w:type="dxa"/>
+            <w:tcW w:w="1802" w:type="dxa"/>
             <w:tcBorders>
               <w:start w:val="single" w:sz="4" w:space="0" w:color="000000"/>
               <w:bottom w:val="single" w:sz="4" w:space="0" w:color="000000"/>
@@ -2652,7 +2652,7 @@
         </w:tc>
         <w:tc>
           <w:tcPr>
-            <w:tcW w:w="1957" w:type="dxa"/>
+            <w:tcW w:w="1961" w:type="dxa"/>
             <w:tcBorders>
               <w:start w:val="single" w:sz="4" w:space="0" w:color="000000"/>
               <w:bottom w:val="single" w:sz="4" w:space="0" w:color="000000"/>
@@ -2698,7 +2698,7 @@
         </w:tc>
         <w:tc>
           <w:tcPr>
-            <w:tcW w:w="1806" w:type="dxa"/>
+            <w:tcW w:w="1802" w:type="dxa"/>
             <w:tcBorders>
               <w:start w:val="single" w:sz="4" w:space="0" w:color="000000"/>
               <w:bottom w:val="single" w:sz="4" w:space="0" w:color="000000"/>
@@ -2740,7 +2740,7 @@
         </w:tc>
         <w:tc>
           <w:tcPr>
-            <w:tcW w:w="1957" w:type="dxa"/>
+            <w:tcW w:w="1961" w:type="dxa"/>
             <w:tcBorders>
               <w:start w:val="single" w:sz="4" w:space="0" w:color="000000"/>
               <w:bottom w:val="single" w:sz="4" w:space="0" w:color="000000"/>
@@ -2786,7 +2786,7 @@
         </w:tc>
         <w:tc>
           <w:tcPr>
-            <w:tcW w:w="1806" w:type="dxa"/>
+            <w:tcW w:w="1802" w:type="dxa"/>
             <w:tcBorders>
               <w:start w:val="single" w:sz="4" w:space="0" w:color="000000"/>
               <w:bottom w:val="single" w:sz="4" w:space="0" w:color="000000"/>
@@ -2828,7 +2828,7 @@
         </w:tc>
         <w:tc>
           <w:tcPr>
-            <w:tcW w:w="1957" w:type="dxa"/>
+            <w:tcW w:w="1961" w:type="dxa"/>
             <w:tcBorders>
               <w:start w:val="single" w:sz="4" w:space="0" w:color="000000"/>
               <w:bottom w:val="single" w:sz="4" w:space="0" w:color="000000"/>
@@ -2874,7 +2874,7 @@
         </w:tc>
         <w:tc>
           <w:tcPr>
-            <w:tcW w:w="1806" w:type="dxa"/>
+            <w:tcW w:w="1802" w:type="dxa"/>
             <w:tcBorders>
               <w:start w:val="single" w:sz="4" w:space="0" w:color="000000"/>
               <w:bottom w:val="single" w:sz="4" w:space="0" w:color="000000"/>
@@ -2916,7 +2916,7 @@
         </w:tc>
         <w:tc>
           <w:tcPr>
-            <w:tcW w:w="1957" w:type="dxa"/>
+            <w:tcW w:w="1961" w:type="dxa"/>
             <w:tcBorders>
               <w:start w:val="single" w:sz="4" w:space="0" w:color="000000"/>
               <w:bottom w:val="single" w:sz="4" w:space="0" w:color="000000"/>
@@ -2963,7 +2963,7 @@
         </w:tc>
         <w:tc>
           <w:tcPr>
-            <w:tcW w:w="1806" w:type="dxa"/>
+            <w:tcW w:w="1802" w:type="dxa"/>
             <w:tcBorders>
               <w:start w:val="single" w:sz="4" w:space="0" w:color="000000"/>
               <w:bottom w:val="single" w:sz="4" w:space="0" w:color="000000"/>
@@ -3005,7 +3005,7 @@
         </w:tc>
         <w:tc>
           <w:tcPr>
-            <w:tcW w:w="1957" w:type="dxa"/>
+            <w:tcW w:w="1961" w:type="dxa"/>
             <w:tcBorders>
               <w:start w:val="single" w:sz="4" w:space="0" w:color="000000"/>
               <w:bottom w:val="single" w:sz="4" w:space="0" w:color="000000"/>
@@ -3051,7 +3051,7 @@
         </w:tc>
         <w:tc>
           <w:tcPr>
-            <w:tcW w:w="1806" w:type="dxa"/>
+            <w:tcW w:w="1802" w:type="dxa"/>
             <w:tcBorders>
               <w:start w:val="single" w:sz="4" w:space="0" w:color="000000"/>
               <w:bottom w:val="single" w:sz="4" w:space="0" w:color="000000"/>
@@ -3093,7 +3093,7 @@
         </w:tc>
         <w:tc>
           <w:tcPr>
-            <w:tcW w:w="1957" w:type="dxa"/>
+            <w:tcW w:w="1961" w:type="dxa"/>
             <w:tcBorders>
               <w:start w:val="single" w:sz="4" w:space="0" w:color="000000"/>
               <w:bottom w:val="single" w:sz="4" w:space="0" w:color="000000"/>
@@ -3139,7 +3139,7 @@
         </w:tc>
         <w:tc>
           <w:tcPr>
-            <w:tcW w:w="1806" w:type="dxa"/>
+            <w:tcW w:w="1802" w:type="dxa"/>
             <w:tcBorders>
               <w:start w:val="single" w:sz="4" w:space="0" w:color="000000"/>
               <w:bottom w:val="single" w:sz="4" w:space="0" w:color="000000"/>
@@ -3181,7 +3181,7 @@
         </w:tc>
         <w:tc>
           <w:tcPr>
-            <w:tcW w:w="1957" w:type="dxa"/>
+            <w:tcW w:w="1961" w:type="dxa"/>
             <w:tcBorders>
               <w:start w:val="single" w:sz="4" w:space="0" w:color="000000"/>
               <w:bottom w:val="single" w:sz="4" w:space="0" w:color="000000"/>
@@ -3227,7 +3227,7 @@
         </w:tc>
         <w:tc>
           <w:tcPr>
-            <w:tcW w:w="1806" w:type="dxa"/>
+            <w:tcW w:w="1802" w:type="dxa"/>
             <w:tcBorders>
               <w:start w:val="single" w:sz="4" w:space="0" w:color="000000"/>
               <w:bottom w:val="single" w:sz="4" w:space="0" w:color="000000"/>
@@ -3269,7 +3269,7 @@
         </w:tc>
         <w:tc>
           <w:tcPr>
-            <w:tcW w:w="1957" w:type="dxa"/>
+            <w:tcW w:w="1961" w:type="dxa"/>
             <w:tcBorders>
               <w:start w:val="single" w:sz="4" w:space="0" w:color="000000"/>
               <w:bottom w:val="single" w:sz="4" w:space="0" w:color="000000"/>
@@ -3315,7 +3315,7 @@
         </w:tc>
         <w:tc>
           <w:tcPr>
-            <w:tcW w:w="1806" w:type="dxa"/>
+            <w:tcW w:w="1802" w:type="dxa"/>
             <w:tcBorders>
               <w:start w:val="single" w:sz="4" w:space="0" w:color="000000"/>
               <w:bottom w:val="single" w:sz="4" w:space="0" w:color="000000"/>
@@ -3357,7 +3357,7 @@
         </w:tc>
         <w:tc>
           <w:tcPr>
-            <w:tcW w:w="1957" w:type="dxa"/>
+            <w:tcW w:w="1961" w:type="dxa"/>
             <w:tcBorders>
               <w:start w:val="single" w:sz="4" w:space="0" w:color="000000"/>
               <w:bottom w:val="single" w:sz="4" w:space="0" w:color="000000"/>
@@ -3403,7 +3403,7 @@
         </w:tc>
         <w:tc>
           <w:tcPr>
-            <w:tcW w:w="1806" w:type="dxa"/>
+            <w:tcW w:w="1802" w:type="dxa"/>
             <w:tcBorders>
               <w:start w:val="single" w:sz="4" w:space="0" w:color="000000"/>
               <w:bottom w:val="single" w:sz="4" w:space="0" w:color="000000"/>
@@ -3445,7 +3445,7 @@
         </w:tc>
         <w:tc>
           <w:tcPr>
-            <w:tcW w:w="1957" w:type="dxa"/>
+            <w:tcW w:w="1961" w:type="dxa"/>
             <w:tcBorders>
               <w:start w:val="single" w:sz="4" w:space="0" w:color="000000"/>
               <w:bottom w:val="single" w:sz="4" w:space="0" w:color="000000"/>
@@ -3492,7 +3492,7 @@
         </w:tc>
         <w:tc>
           <w:tcPr>
-            <w:tcW w:w="1806" w:type="dxa"/>
+            <w:tcW w:w="1802" w:type="dxa"/>
             <w:tcBorders>
               <w:start w:val="single" w:sz="4" w:space="0" w:color="000000"/>
               <w:bottom w:val="single" w:sz="4" w:space="0" w:color="000000"/>
@@ -3534,7 +3534,7 @@
         </w:tc>
         <w:tc>
           <w:tcPr>
-            <w:tcW w:w="1957" w:type="dxa"/>
+            <w:tcW w:w="1961" w:type="dxa"/>
             <w:tcBorders>
               <w:start w:val="single" w:sz="4" w:space="0" w:color="000000"/>
               <w:bottom w:val="single" w:sz="4" w:space="0" w:color="000000"/>
@@ -3580,7 +3580,7 @@
         </w:tc>
         <w:tc>
           <w:tcPr>
-            <w:tcW w:w="1806" w:type="dxa"/>
+            <w:tcW w:w="1802" w:type="dxa"/>
             <w:tcBorders>
               <w:start w:val="single" w:sz="4" w:space="0" w:color="000000"/>
               <w:bottom w:val="single" w:sz="4" w:space="0" w:color="000000"/>
@@ -3622,7 +3622,7 @@
         </w:tc>
         <w:tc>
           <w:tcPr>
-            <w:tcW w:w="1957" w:type="dxa"/>
+            <w:tcW w:w="1961" w:type="dxa"/>
             <w:tcBorders>
               <w:start w:val="single" w:sz="4" w:space="0" w:color="000000"/>
               <w:bottom w:val="single" w:sz="4" w:space="0" w:color="000000"/>
@@ -3668,7 +3668,7 @@
         </w:tc>
         <w:tc>
           <w:tcPr>
-            <w:tcW w:w="1806" w:type="dxa"/>
+            <w:tcW w:w="1802" w:type="dxa"/>
             <w:tcBorders>
               <w:start w:val="single" w:sz="4" w:space="0" w:color="000000"/>
               <w:bottom w:val="single" w:sz="4" w:space="0" w:color="000000"/>
@@ -3710,7 +3710,7 @@
         </w:tc>
         <w:tc>
           <w:tcPr>
-            <w:tcW w:w="1957" w:type="dxa"/>
+            <w:tcW w:w="1961" w:type="dxa"/>
             <w:tcBorders>
               <w:start w:val="single" w:sz="4" w:space="0" w:color="000000"/>
               <w:bottom w:val="single" w:sz="4" w:space="0" w:color="000000"/>
@@ -3756,7 +3756,7 @@
         </w:tc>
         <w:tc>
           <w:tcPr>
-            <w:tcW w:w="1806" w:type="dxa"/>
+            <w:tcW w:w="1802" w:type="dxa"/>
             <w:tcBorders>
               <w:start w:val="single" w:sz="4" w:space="0" w:color="000000"/>
               <w:bottom w:val="single" w:sz="4" w:space="0" w:color="000000"/>
@@ -3798,7 +3798,7 @@
         </w:tc>
         <w:tc>
           <w:tcPr>
-            <w:tcW w:w="1957" w:type="dxa"/>
+            <w:tcW w:w="1961" w:type="dxa"/>
             <w:tcBorders>
               <w:start w:val="single" w:sz="4" w:space="0" w:color="000000"/>
               <w:bottom w:val="single" w:sz="4" w:space="0" w:color="000000"/>
@@ -3844,7 +3844,7 @@
         </w:tc>
         <w:tc>
           <w:tcPr>
-            <w:tcW w:w="1806" w:type="dxa"/>
+            <w:tcW w:w="1802" w:type="dxa"/>
             <w:tcBorders>
               <w:start w:val="single" w:sz="4" w:space="0" w:color="000000"/>
               <w:bottom w:val="single" w:sz="4" w:space="0" w:color="000000"/>
@@ -3886,7 +3886,7 @@
         </w:tc>
         <w:tc>
           <w:tcPr>
-            <w:tcW w:w="1957" w:type="dxa"/>
+            <w:tcW w:w="1961" w:type="dxa"/>
             <w:tcBorders>
               <w:start w:val="single" w:sz="4" w:space="0" w:color="000000"/>
               <w:bottom w:val="single" w:sz="4" w:space="0" w:color="000000"/>
@@ -3932,7 +3932,7 @@
         </w:tc>
         <w:tc>
           <w:tcPr>
-            <w:tcW w:w="1806" w:type="dxa"/>
+            <w:tcW w:w="1802" w:type="dxa"/>
             <w:tcBorders>
               <w:start w:val="single" w:sz="4" w:space="0" w:color="000000"/>
               <w:bottom w:val="single" w:sz="4" w:space="0" w:color="000000"/>
@@ -3974,7 +3974,7 @@
         </w:tc>
         <w:tc>
           <w:tcPr>
-            <w:tcW w:w="1957" w:type="dxa"/>
+            <w:tcW w:w="1961" w:type="dxa"/>
             <w:tcBorders>
               <w:start w:val="single" w:sz="4" w:space="0" w:color="000000"/>
               <w:bottom w:val="single" w:sz="4" w:space="0" w:color="000000"/>
@@ -4021,7 +4021,7 @@
         </w:tc>
         <w:tc>
           <w:tcPr>
-            <w:tcW w:w="1806" w:type="dxa"/>
+            <w:tcW w:w="1802" w:type="dxa"/>
             <w:tcBorders>
               <w:start w:val="single" w:sz="4" w:space="0" w:color="000000"/>
               <w:bottom w:val="single" w:sz="4" w:space="0" w:color="000000"/>
@@ -4063,7 +4063,7 @@
         </w:tc>
         <w:tc>
           <w:tcPr>
-            <w:tcW w:w="1957" w:type="dxa"/>
+            <w:tcW w:w="1961" w:type="dxa"/>
             <w:tcBorders>
               <w:start w:val="single" w:sz="4" w:space="0" w:color="000000"/>
               <w:bottom w:val="single" w:sz="4" w:space="0" w:color="000000"/>
@@ -4109,7 +4109,7 @@
         </w:tc>
         <w:tc>
           <w:tcPr>
-            <w:tcW w:w="1806" w:type="dxa"/>
+            <w:tcW w:w="1802" w:type="dxa"/>
             <w:tcBorders>
               <w:start w:val="single" w:sz="4" w:space="0" w:color="000000"/>
               <w:bottom w:val="single" w:sz="4" w:space="0" w:color="000000"/>
@@ -4151,7 +4151,7 @@
         </w:tc>
         <w:tc>
           <w:tcPr>
-            <w:tcW w:w="1957" w:type="dxa"/>
+            <w:tcW w:w="1961" w:type="dxa"/>
             <w:tcBorders>
               <w:start w:val="single" w:sz="4" w:space="0" w:color="000000"/>
               <w:bottom w:val="single" w:sz="4" w:space="0" w:color="000000"/>
@@ -4197,7 +4197,7 @@
         </w:tc>
         <w:tc>
           <w:tcPr>
-            <w:tcW w:w="1806" w:type="dxa"/>
+            <w:tcW w:w="1802" w:type="dxa"/>
             <w:tcBorders>
               <w:start w:val="single" w:sz="4" w:space="0" w:color="000000"/>
               <w:bottom w:val="single" w:sz="4" w:space="0" w:color="000000"/>
@@ -4239,7 +4239,7 @@
         </w:tc>
         <w:tc>
           <w:tcPr>
-            <w:tcW w:w="1957" w:type="dxa"/>
+            <w:tcW w:w="1961" w:type="dxa"/>
             <w:tcBorders>
               <w:start w:val="single" w:sz="4" w:space="0" w:color="000000"/>
               <w:bottom w:val="single" w:sz="4" w:space="0" w:color="000000"/>
@@ -4285,7 +4285,7 @@
         </w:tc>
         <w:tc>
           <w:tcPr>
-            <w:tcW w:w="1806" w:type="dxa"/>
+            <w:tcW w:w="1802" w:type="dxa"/>
             <w:tcBorders>
               <w:start w:val="single" w:sz="4" w:space="0" w:color="000000"/>
               <w:bottom w:val="single" w:sz="4" w:space="0" w:color="000000"/>
@@ -4327,7 +4327,7 @@
         </w:tc>
         <w:tc>
           <w:tcPr>
-            <w:tcW w:w="1957" w:type="dxa"/>
+            <w:tcW w:w="1961" w:type="dxa"/>
             <w:tcBorders>
               <w:start w:val="single" w:sz="4" w:space="0" w:color="000000"/>
               <w:bottom w:val="single" w:sz="4" w:space="0" w:color="000000"/>
@@ -4373,7 +4373,7 @@
         </w:tc>
         <w:tc>
           <w:tcPr>
-            <w:tcW w:w="1806" w:type="dxa"/>
+            <w:tcW w:w="1802" w:type="dxa"/>
             <w:tcBorders>
               <w:start w:val="single" w:sz="4" w:space="0" w:color="000000"/>
               <w:bottom w:val="single" w:sz="4" w:space="0" w:color="000000"/>
@@ -4415,7 +4415,7 @@
         </w:tc>
         <w:tc>
           <w:tcPr>
-            <w:tcW w:w="1957" w:type="dxa"/>
+            <w:tcW w:w="1961" w:type="dxa"/>
             <w:tcBorders>
               <w:start w:val="single" w:sz="4" w:space="0" w:color="000000"/>
               <w:bottom w:val="single" w:sz="4" w:space="0" w:color="000000"/>
@@ -4461,7 +4461,7 @@
         </w:tc>
         <w:tc>
           <w:tcPr>
-            <w:tcW w:w="1806" w:type="dxa"/>
+            <w:tcW w:w="1802" w:type="dxa"/>
             <w:tcBorders>
               <w:start w:val="single" w:sz="4" w:space="0" w:color="000000"/>
               <w:bottom w:val="single" w:sz="4" w:space="0" w:color="000000"/>
@@ -4503,7 +4503,7 @@
         </w:tc>
         <w:tc>
           <w:tcPr>
-            <w:tcW w:w="1957" w:type="dxa"/>
+            <w:tcW w:w="1961" w:type="dxa"/>
             <w:tcBorders>
               <w:start w:val="single" w:sz="4" w:space="0" w:color="000000"/>
               <w:bottom w:val="single" w:sz="4" w:space="0" w:color="000000"/>
@@ -4549,7 +4549,7 @@
         </w:tc>
         <w:tc>
           <w:tcPr>
-            <w:tcW w:w="1806" w:type="dxa"/>
+            <w:tcW w:w="1802" w:type="dxa"/>
             <w:tcBorders>
               <w:start w:val="single" w:sz="4" w:space="0" w:color="000000"/>
               <w:bottom w:val="single" w:sz="4" w:space="0" w:color="000000"/>
@@ -4591,7 +4591,7 @@
         </w:tc>
         <w:tc>
           <w:tcPr>
-            <w:tcW w:w="1957" w:type="dxa"/>
+            <w:tcW w:w="1961" w:type="dxa"/>
             <w:tcBorders>
               <w:start w:val="single" w:sz="4" w:space="0" w:color="000000"/>
               <w:bottom w:val="single" w:sz="4" w:space="0" w:color="000000"/>
@@ -4637,7 +4637,7 @@
         </w:tc>
         <w:tc>
           <w:tcPr>
-            <w:tcW w:w="1806" w:type="dxa"/>
+            <w:tcW w:w="1802" w:type="dxa"/>
             <w:tcBorders>
               <w:start w:val="single" w:sz="4" w:space="0" w:color="000000"/>
               <w:bottom w:val="single" w:sz="4" w:space="0" w:color="000000"/>
@@ -4679,7 +4679,7 @@
         </w:tc>
         <w:tc>
           <w:tcPr>
-            <w:tcW w:w="1957" w:type="dxa"/>
+            <w:tcW w:w="1961" w:type="dxa"/>
             <w:tcBorders>
               <w:start w:val="single" w:sz="4" w:space="0" w:color="000000"/>
               <w:bottom w:val="single" w:sz="4" w:space="0" w:color="000000"/>
@@ -6037,18 +6037,18 @@
             </w:pPr>
             <w:r>
               <w:rPr/>
-              <w:t>216.63.24.2-216.216.63.24.23,</w:t>
-            </w:r>
-          </w:p>
-          <w:p>
-            <w:pPr>
-              <w:pStyle w:val="TableContents"/>
-              <w:jc w:val="center"/>
-              <w:rPr/>
-            </w:pPr>
-            <w:r>
-              <w:rPr/>
-              <w:t>216.63.24.25, 216.63.24.30</w:t>
+              <w:t>216.63.24.2-216.63.24.23,</w:t>
+            </w:r>
+          </w:p>
+          <w:p>
+            <w:pPr>
+              <w:pStyle w:val="TableContents"/>
+              <w:jc w:val="center"/>
+              <w:rPr/>
+            </w:pPr>
+            <w:r>
+              <w:rPr/>
+              <w:t>216.63.24.25-216.63.24.30</w:t>
             </w:r>
           </w:p>
         </w:tc>
@@ -6170,8 +6170,8 @@
       </w:tblPr>
       <w:tblGrid>
         <w:gridCol w:w="1984"/>
-        <w:gridCol w:w="2564"/>
-        <w:gridCol w:w="1715"/>
+        <w:gridCol w:w="2560"/>
+        <w:gridCol w:w="1719"/>
         <w:gridCol w:w="1887"/>
         <w:gridCol w:w="1771"/>
       </w:tblGrid>
@@ -6201,7 +6201,7 @@
         </w:tc>
         <w:tc>
           <w:tcPr>
-            <w:tcW w:w="2564" w:type="dxa"/>
+            <w:tcW w:w="2560" w:type="dxa"/>
             <w:tcBorders>
               <w:top w:val="single" w:sz="4" w:space="0" w:color="000000"/>
               <w:start w:val="single" w:sz="4" w:space="0" w:color="000000"/>
@@ -6223,7 +6223,7 @@
         </w:tc>
         <w:tc>
           <w:tcPr>
-            <w:tcW w:w="1715" w:type="dxa"/>
+            <w:tcW w:w="1719" w:type="dxa"/>
             <w:tcBorders>
               <w:top w:val="single" w:sz="4" w:space="0" w:color="000000"/>
               <w:start w:val="single" w:sz="4" w:space="0" w:color="000000"/>
@@ -6320,7 +6320,7 @@
         </w:tc>
         <w:tc>
           <w:tcPr>
-            <w:tcW w:w="2564" w:type="dxa"/>
+            <w:tcW w:w="2560" w:type="dxa"/>
             <w:tcBorders>
               <w:start w:val="single" w:sz="4" w:space="0" w:color="000000"/>
               <w:bottom w:val="single" w:sz="4" w:space="0" w:color="000000"/>
@@ -6341,7 +6341,7 @@
         </w:tc>
         <w:tc>
           <w:tcPr>
-            <w:tcW w:w="1715" w:type="dxa"/>
+            <w:tcW w:w="1719" w:type="dxa"/>
             <w:tcBorders>
               <w:start w:val="single" w:sz="4" w:space="0" w:color="000000"/>
               <w:bottom w:val="single" w:sz="4" w:space="0" w:color="000000"/>
@@ -6440,7 +6440,7 @@
         </w:tc>
         <w:tc>
           <w:tcPr>
-            <w:tcW w:w="2564" w:type="dxa"/>
+            <w:tcW w:w="2560" w:type="dxa"/>
             <w:tcBorders>
               <w:start w:val="single" w:sz="4" w:space="0" w:color="000000"/>
               <w:bottom w:val="single" w:sz="4" w:space="0" w:color="000000"/>
@@ -6461,7 +6461,7 @@
         </w:tc>
         <w:tc>
           <w:tcPr>
-            <w:tcW w:w="1715" w:type="dxa"/>
+            <w:tcW w:w="1719" w:type="dxa"/>
             <w:tcBorders>
               <w:start w:val="single" w:sz="4" w:space="0" w:color="000000"/>
               <w:bottom w:val="single" w:sz="4" w:space="0" w:color="000000"/>
@@ -6561,7 +6561,7 @@
         </w:tc>
         <w:tc>
           <w:tcPr>
-            <w:tcW w:w="2564" w:type="dxa"/>
+            <w:tcW w:w="2560" w:type="dxa"/>
             <w:tcBorders>
               <w:start w:val="single" w:sz="4" w:space="0" w:color="000000"/>
               <w:bottom w:val="single" w:sz="4" w:space="0" w:color="000000"/>
@@ -6582,7 +6582,7 @@
         </w:tc>
         <w:tc>
           <w:tcPr>
-            <w:tcW w:w="1715" w:type="dxa"/>
+            <w:tcW w:w="1719" w:type="dxa"/>
             <w:tcBorders>
               <w:start w:val="single" w:sz="4" w:space="0" w:color="000000"/>
               <w:bottom w:val="single" w:sz="4" w:space="0" w:color="000000"/>
@@ -6670,7 +6670,7 @@
         </w:tc>
         <w:tc>
           <w:tcPr>
-            <w:tcW w:w="2564" w:type="dxa"/>
+            <w:tcW w:w="2560" w:type="dxa"/>
             <w:tcBorders>
               <w:start w:val="single" w:sz="4" w:space="0" w:color="000000"/>
               <w:bottom w:val="single" w:sz="4" w:space="0" w:color="000000"/>
@@ -6691,7 +6691,7 @@
         </w:tc>
         <w:tc>
           <w:tcPr>
-            <w:tcW w:w="1715" w:type="dxa"/>
+            <w:tcW w:w="1719" w:type="dxa"/>
             <w:tcBorders>
               <w:start w:val="single" w:sz="4" w:space="0" w:color="000000"/>
               <w:bottom w:val="single" w:sz="4" w:space="0" w:color="000000"/>
@@ -6791,7 +6791,7 @@
         </w:tc>
         <w:tc>
           <w:tcPr>
-            <w:tcW w:w="2564" w:type="dxa"/>
+            <w:tcW w:w="2560" w:type="dxa"/>
             <w:tcBorders>
               <w:start w:val="single" w:sz="4" w:space="0" w:color="000000"/>
               <w:bottom w:val="single" w:sz="4" w:space="0" w:color="000000"/>
@@ -6812,7 +6812,7 @@
         </w:tc>
         <w:tc>
           <w:tcPr>
-            <w:tcW w:w="5373" w:type="dxa"/>
+            <w:tcW w:w="5377" w:type="dxa"/>
             <w:gridSpan w:val="3"/>
             <w:vMerge w:val="restart"/>
             <w:tcBorders>
@@ -6860,7 +6860,7 @@
         </w:tc>
         <w:tc>
           <w:tcPr>
-            <w:tcW w:w="2564" w:type="dxa"/>
+            <w:tcW w:w="2560" w:type="dxa"/>
             <w:tcBorders>
               <w:start w:val="single" w:sz="4" w:space="0" w:color="000000"/>
               <w:bottom w:val="single" w:sz="4" w:space="0" w:color="000000"/>
@@ -6881,7 +6881,7 @@
         </w:tc>
         <w:tc>
           <w:tcPr>
-            <w:tcW w:w="5373" w:type="dxa"/>
+            <w:tcW w:w="5377" w:type="dxa"/>
             <w:gridSpan w:val="3"/>
             <w:vMerge w:val="continue"/>
             <w:tcBorders>
@@ -6928,7 +6928,7 @@
         </w:tc>
         <w:tc>
           <w:tcPr>
-            <w:tcW w:w="2564" w:type="dxa"/>
+            <w:tcW w:w="2560" w:type="dxa"/>
             <w:tcBorders>
               <w:start w:val="single" w:sz="4" w:space="0" w:color="000000"/>
               <w:bottom w:val="single" w:sz="4" w:space="0" w:color="000000"/>
@@ -6949,7 +6949,7 @@
         </w:tc>
         <w:tc>
           <w:tcPr>
-            <w:tcW w:w="1715" w:type="dxa"/>
+            <w:tcW w:w="1719" w:type="dxa"/>
             <w:tcBorders>
               <w:start w:val="single" w:sz="4" w:space="0" w:color="000000"/>
               <w:bottom w:val="single" w:sz="4" w:space="0" w:color="000000"/>
@@ -7038,7 +7038,7 @@
         </w:tc>
         <w:tc>
           <w:tcPr>
-            <w:tcW w:w="2564" w:type="dxa"/>
+            <w:tcW w:w="2560" w:type="dxa"/>
             <w:tcBorders>
               <w:start w:val="single" w:sz="4" w:space="0" w:color="000000"/>
               <w:bottom w:val="single" w:sz="4" w:space="0" w:color="000000"/>
@@ -7059,7 +7059,7 @@
         </w:tc>
         <w:tc>
           <w:tcPr>
-            <w:tcW w:w="5373" w:type="dxa"/>
+            <w:tcW w:w="5377" w:type="dxa"/>
             <w:gridSpan w:val="3"/>
             <w:vMerge w:val="restart"/>
             <w:tcBorders>
@@ -7107,7 +7107,7 @@
         </w:tc>
         <w:tc>
           <w:tcPr>
-            <w:tcW w:w="2564" w:type="dxa"/>
+            <w:tcW w:w="2560" w:type="dxa"/>
             <w:tcBorders>
               <w:start w:val="single" w:sz="4" w:space="0" w:color="000000"/>
               <w:bottom w:val="single" w:sz="4" w:space="0" w:color="000000"/>
@@ -7128,7 +7128,7 @@
         </w:tc>
         <w:tc>
           <w:tcPr>
-            <w:tcW w:w="5373" w:type="dxa"/>
+            <w:tcW w:w="5377" w:type="dxa"/>
             <w:gridSpan w:val="3"/>
             <w:vMerge w:val="continue"/>
             <w:tcBorders>
@@ -7176,7 +7176,7 @@
         </w:tc>
         <w:tc>
           <w:tcPr>
-            <w:tcW w:w="2564" w:type="dxa"/>
+            <w:tcW w:w="2560" w:type="dxa"/>
             <w:tcBorders>
               <w:start w:val="single" w:sz="4" w:space="0" w:color="000000"/>
               <w:bottom w:val="single" w:sz="4" w:space="0" w:color="000000"/>
@@ -7197,7 +7197,7 @@
         </w:tc>
         <w:tc>
           <w:tcPr>
-            <w:tcW w:w="1715" w:type="dxa"/>
+            <w:tcW w:w="1719" w:type="dxa"/>
             <w:tcBorders>
               <w:start w:val="single" w:sz="4" w:space="0" w:color="000000"/>
               <w:bottom w:val="single" w:sz="4" w:space="0" w:color="000000"/>
@@ -7285,7 +7285,7 @@
         </w:tc>
         <w:tc>
           <w:tcPr>
-            <w:tcW w:w="2564" w:type="dxa"/>
+            <w:tcW w:w="2560" w:type="dxa"/>
             <w:tcBorders>
               <w:start w:val="single" w:sz="4" w:space="0" w:color="000000"/>
               <w:bottom w:val="single" w:sz="4" w:space="0" w:color="000000"/>
@@ -7306,7 +7306,7 @@
         </w:tc>
         <w:tc>
           <w:tcPr>
-            <w:tcW w:w="1715" w:type="dxa"/>
+            <w:tcW w:w="1719" w:type="dxa"/>
             <w:tcBorders>
               <w:start w:val="single" w:sz="4" w:space="0" w:color="000000"/>
               <w:bottom w:val="single" w:sz="4" w:space="0" w:color="000000"/>
@@ -7406,7 +7406,7 @@
         </w:tc>
         <w:tc>
           <w:tcPr>
-            <w:tcW w:w="2564" w:type="dxa"/>
+            <w:tcW w:w="2560" w:type="dxa"/>
             <w:tcBorders>
               <w:start w:val="single" w:sz="4" w:space="0" w:color="000000"/>
               <w:bottom w:val="single" w:sz="4" w:space="0" w:color="000000"/>
@@ -7427,7 +7427,7 @@
         </w:tc>
         <w:tc>
           <w:tcPr>
-            <w:tcW w:w="1715" w:type="dxa"/>
+            <w:tcW w:w="1719" w:type="dxa"/>
             <w:tcBorders>
               <w:start w:val="single" w:sz="4" w:space="0" w:color="000000"/>
               <w:bottom w:val="single" w:sz="4" w:space="0" w:color="000000"/>
@@ -7515,7 +7515,7 @@
         </w:tc>
         <w:tc>
           <w:tcPr>
-            <w:tcW w:w="2564" w:type="dxa"/>
+            <w:tcW w:w="2560" w:type="dxa"/>
             <w:tcBorders>
               <w:start w:val="single" w:sz="4" w:space="0" w:color="000000"/>
               <w:bottom w:val="single" w:sz="4" w:space="0" w:color="000000"/>
@@ -7536,7 +7536,7 @@
         </w:tc>
         <w:tc>
           <w:tcPr>
-            <w:tcW w:w="1715" w:type="dxa"/>
+            <w:tcW w:w="1719" w:type="dxa"/>
             <w:tcBorders>
               <w:start w:val="single" w:sz="4" w:space="0" w:color="000000"/>
               <w:bottom w:val="single" w:sz="4" w:space="0" w:color="000000"/>
@@ -7636,7 +7636,7 @@
         </w:tc>
         <w:tc>
           <w:tcPr>
-            <w:tcW w:w="2564" w:type="dxa"/>
+            <w:tcW w:w="2560" w:type="dxa"/>
             <w:tcBorders>
               <w:start w:val="single" w:sz="4" w:space="0" w:color="000000"/>
               <w:bottom w:val="single" w:sz="4" w:space="0" w:color="000000"/>
@@ -7657,7 +7657,7 @@
         </w:tc>
         <w:tc>
           <w:tcPr>
-            <w:tcW w:w="1715" w:type="dxa"/>
+            <w:tcW w:w="1719" w:type="dxa"/>
             <w:tcBorders>
               <w:start w:val="single" w:sz="4" w:space="0" w:color="000000"/>
               <w:bottom w:val="single" w:sz="4" w:space="0" w:color="000000"/>
@@ -7745,7 +7745,7 @@
         </w:tc>
         <w:tc>
           <w:tcPr>
-            <w:tcW w:w="2564" w:type="dxa"/>
+            <w:tcW w:w="2560" w:type="dxa"/>
             <w:tcBorders>
               <w:start w:val="single" w:sz="4" w:space="0" w:color="000000"/>
               <w:bottom w:val="single" w:sz="4" w:space="0" w:color="000000"/>
@@ -7766,7 +7766,7 @@
         </w:tc>
         <w:tc>
           <w:tcPr>
-            <w:tcW w:w="1715" w:type="dxa"/>
+            <w:tcW w:w="1719" w:type="dxa"/>
             <w:tcBorders>
               <w:start w:val="single" w:sz="4" w:space="0" w:color="000000"/>
               <w:bottom w:val="single" w:sz="4" w:space="0" w:color="000000"/>
@@ -7866,7 +7866,7 @@
         </w:tc>
         <w:tc>
           <w:tcPr>
-            <w:tcW w:w="2564" w:type="dxa"/>
+            <w:tcW w:w="2560" w:type="dxa"/>
             <w:tcBorders>
               <w:start w:val="single" w:sz="4" w:space="0" w:color="000000"/>
               <w:bottom w:val="single" w:sz="4" w:space="0" w:color="000000"/>
@@ -7887,7 +7887,7 @@
         </w:tc>
         <w:tc>
           <w:tcPr>
-            <w:tcW w:w="1715" w:type="dxa"/>
+            <w:tcW w:w="1719" w:type="dxa"/>
             <w:tcBorders>
               <w:start w:val="single" w:sz="4" w:space="0" w:color="000000"/>
               <w:bottom w:val="single" w:sz="4" w:space="0" w:color="000000"/>
@@ -7975,7 +7975,7 @@
         </w:tc>
         <w:tc>
           <w:tcPr>
-            <w:tcW w:w="2564" w:type="dxa"/>
+            <w:tcW w:w="2560" w:type="dxa"/>
             <w:tcBorders>
               <w:start w:val="single" w:sz="4" w:space="0" w:color="000000"/>
               <w:bottom w:val="single" w:sz="4" w:space="0" w:color="000000"/>
@@ -7996,7 +7996,7 @@
         </w:tc>
         <w:tc>
           <w:tcPr>
-            <w:tcW w:w="1715" w:type="dxa"/>
+            <w:tcW w:w="1719" w:type="dxa"/>
             <w:tcBorders>
               <w:start w:val="single" w:sz="4" w:space="0" w:color="000000"/>
               <w:bottom w:val="single" w:sz="4" w:space="0" w:color="000000"/>
@@ -8096,7 +8096,7 @@
         </w:tc>
         <w:tc>
           <w:tcPr>
-            <w:tcW w:w="2564" w:type="dxa"/>
+            <w:tcW w:w="2560" w:type="dxa"/>
             <w:tcBorders>
               <w:start w:val="single" w:sz="4" w:space="0" w:color="000000"/>
               <w:bottom w:val="single" w:sz="4" w:space="0" w:color="000000"/>
@@ -8117,7 +8117,7 @@
         </w:tc>
         <w:tc>
           <w:tcPr>
-            <w:tcW w:w="1715" w:type="dxa"/>
+            <w:tcW w:w="1719" w:type="dxa"/>
             <w:tcBorders>
               <w:start w:val="single" w:sz="4" w:space="0" w:color="000000"/>
               <w:bottom w:val="single" w:sz="4" w:space="0" w:color="000000"/>
@@ -8205,7 +8205,7 @@
         </w:tc>
         <w:tc>
           <w:tcPr>
-            <w:tcW w:w="2564" w:type="dxa"/>
+            <w:tcW w:w="2560" w:type="dxa"/>
             <w:tcBorders>
               <w:start w:val="single" w:sz="4" w:space="0" w:color="000000"/>
               <w:bottom w:val="single" w:sz="4" w:space="0" w:color="000000"/>
@@ -8226,7 +8226,7 @@
         </w:tc>
         <w:tc>
           <w:tcPr>
-            <w:tcW w:w="1715" w:type="dxa"/>
+            <w:tcW w:w="1719" w:type="dxa"/>
             <w:tcBorders>
               <w:start w:val="single" w:sz="4" w:space="0" w:color="000000"/>
               <w:bottom w:val="single" w:sz="4" w:space="0" w:color="000000"/>
@@ -8314,7 +8314,7 @@
         </w:tc>
         <w:tc>
           <w:tcPr>
-            <w:tcW w:w="2564" w:type="dxa"/>
+            <w:tcW w:w="2560" w:type="dxa"/>
             <w:tcBorders>
               <w:start w:val="single" w:sz="4" w:space="0" w:color="000000"/>
               <w:bottom w:val="single" w:sz="4" w:space="0" w:color="000000"/>
@@ -8335,7 +8335,7 @@
         </w:tc>
         <w:tc>
           <w:tcPr>
-            <w:tcW w:w="1715" w:type="dxa"/>
+            <w:tcW w:w="1719" w:type="dxa"/>
             <w:tcBorders>
               <w:start w:val="single" w:sz="4" w:space="0" w:color="000000"/>
               <w:bottom w:val="single" w:sz="4" w:space="0" w:color="000000"/>
@@ -8435,7 +8435,7 @@
         </w:tc>
         <w:tc>
           <w:tcPr>
-            <w:tcW w:w="2564" w:type="dxa"/>
+            <w:tcW w:w="2560" w:type="dxa"/>
             <w:tcBorders>
               <w:start w:val="single" w:sz="4" w:space="0" w:color="000000"/>
               <w:bottom w:val="single" w:sz="4" w:space="0" w:color="000000"/>
@@ -8456,7 +8456,7 @@
         </w:tc>
         <w:tc>
           <w:tcPr>
-            <w:tcW w:w="1715" w:type="dxa"/>
+            <w:tcW w:w="1719" w:type="dxa"/>
             <w:tcBorders>
               <w:start w:val="single" w:sz="4" w:space="0" w:color="000000"/>
               <w:bottom w:val="single" w:sz="4" w:space="0" w:color="000000"/>
@@ -8544,7 +8544,7 @@
         </w:tc>
         <w:tc>
           <w:tcPr>
-            <w:tcW w:w="2564" w:type="dxa"/>
+            <w:tcW w:w="2560" w:type="dxa"/>
             <w:tcBorders>
               <w:start w:val="single" w:sz="4" w:space="0" w:color="000000"/>
               <w:bottom w:val="single" w:sz="4" w:space="0" w:color="000000"/>
@@ -8565,7 +8565,7 @@
         </w:tc>
         <w:tc>
           <w:tcPr>
-            <w:tcW w:w="1715" w:type="dxa"/>
+            <w:tcW w:w="1719" w:type="dxa"/>
             <w:tcBorders>
               <w:start w:val="single" w:sz="4" w:space="0" w:color="000000"/>
               <w:bottom w:val="single" w:sz="4" w:space="0" w:color="000000"/>
@@ -8654,7 +8654,7 @@
         </w:tc>
         <w:tc>
           <w:tcPr>
-            <w:tcW w:w="2564" w:type="dxa"/>
+            <w:tcW w:w="2560" w:type="dxa"/>
             <w:tcBorders>
               <w:start w:val="single" w:sz="4" w:space="0" w:color="000000"/>
               <w:bottom w:val="single" w:sz="4" w:space="0" w:color="000000"/>
@@ -8675,7 +8675,7 @@
         </w:tc>
         <w:tc>
           <w:tcPr>
-            <w:tcW w:w="1715" w:type="dxa"/>
+            <w:tcW w:w="1719" w:type="dxa"/>
             <w:tcBorders>
               <w:start w:val="single" w:sz="4" w:space="0" w:color="000000"/>
               <w:bottom w:val="single" w:sz="4" w:space="0" w:color="000000"/>
@@ -8763,7 +8763,7 @@
         </w:tc>
         <w:tc>
           <w:tcPr>
-            <w:tcW w:w="2564" w:type="dxa"/>
+            <w:tcW w:w="2560" w:type="dxa"/>
             <w:tcBorders>
               <w:start w:val="single" w:sz="4" w:space="0" w:color="000000"/>
               <w:bottom w:val="single" w:sz="4" w:space="0" w:color="000000"/>
@@ -8784,7 +8784,7 @@
         </w:tc>
         <w:tc>
           <w:tcPr>
-            <w:tcW w:w="1715" w:type="dxa"/>
+            <w:tcW w:w="1719" w:type="dxa"/>
             <w:tcBorders>
               <w:start w:val="single" w:sz="4" w:space="0" w:color="000000"/>
               <w:bottom w:val="single" w:sz="4" w:space="0" w:color="000000"/>
@@ -8873,7 +8873,7 @@
         </w:tc>
         <w:tc>
           <w:tcPr>
-            <w:tcW w:w="2564" w:type="dxa"/>
+            <w:tcW w:w="2560" w:type="dxa"/>
             <w:tcBorders>
               <w:start w:val="single" w:sz="4" w:space="0" w:color="000000"/>
               <w:bottom w:val="single" w:sz="4" w:space="0" w:color="000000"/>
@@ -8894,7 +8894,7 @@
         </w:tc>
         <w:tc>
           <w:tcPr>
-            <w:tcW w:w="5373" w:type="dxa"/>
+            <w:tcW w:w="5377" w:type="dxa"/>
             <w:gridSpan w:val="3"/>
             <w:vMerge w:val="restart"/>
             <w:tcBorders>
@@ -8942,7 +8942,7 @@
         </w:tc>
         <w:tc>
           <w:tcPr>
-            <w:tcW w:w="2564" w:type="dxa"/>
+            <w:tcW w:w="2560" w:type="dxa"/>
             <w:tcBorders>
               <w:start w:val="single" w:sz="4" w:space="0" w:color="000000"/>
               <w:bottom w:val="single" w:sz="4" w:space="0" w:color="000000"/>
@@ -8963,7 +8963,7 @@
         </w:tc>
         <w:tc>
           <w:tcPr>
-            <w:tcW w:w="5373" w:type="dxa"/>
+            <w:tcW w:w="5377" w:type="dxa"/>
             <w:gridSpan w:val="3"/>
             <w:vMerge w:val="continue"/>
             <w:tcBorders>
@@ -9010,7 +9010,7 @@
         </w:tc>
         <w:tc>
           <w:tcPr>
-            <w:tcW w:w="2564" w:type="dxa"/>
+            <w:tcW w:w="2560" w:type="dxa"/>
             <w:tcBorders>
               <w:start w:val="single" w:sz="4" w:space="0" w:color="000000"/>
               <w:bottom w:val="single" w:sz="4" w:space="0" w:color="000000"/>
@@ -9031,7 +9031,7 @@
         </w:tc>
         <w:tc>
           <w:tcPr>
-            <w:tcW w:w="1715" w:type="dxa"/>
+            <w:tcW w:w="1719" w:type="dxa"/>
             <w:tcBorders>
               <w:start w:val="single" w:sz="4" w:space="0" w:color="000000"/>
               <w:bottom w:val="single" w:sz="4" w:space="0" w:color="000000"/>
@@ -9120,7 +9120,7 @@
         </w:tc>
         <w:tc>
           <w:tcPr>
-            <w:tcW w:w="2564" w:type="dxa"/>
+            <w:tcW w:w="2560" w:type="dxa"/>
             <w:tcBorders>
               <w:start w:val="single" w:sz="4" w:space="0" w:color="000000"/>
               <w:bottom w:val="single" w:sz="4" w:space="0" w:color="000000"/>
@@ -9141,7 +9141,7 @@
         </w:tc>
         <w:tc>
           <w:tcPr>
-            <w:tcW w:w="5373" w:type="dxa"/>
+            <w:tcW w:w="5377" w:type="dxa"/>
             <w:gridSpan w:val="3"/>
             <w:vMerge w:val="restart"/>
             <w:tcBorders>
@@ -9189,7 +9189,7 @@
         </w:tc>
         <w:tc>
           <w:tcPr>
-            <w:tcW w:w="2564" w:type="dxa"/>
+            <w:tcW w:w="2560" w:type="dxa"/>
             <w:tcBorders>
               <w:start w:val="single" w:sz="4" w:space="0" w:color="000000"/>
               <w:bottom w:val="single" w:sz="4" w:space="0" w:color="000000"/>
@@ -9210,7 +9210,7 @@
         </w:tc>
         <w:tc>
           <w:tcPr>
-            <w:tcW w:w="5373" w:type="dxa"/>
+            <w:tcW w:w="5377" w:type="dxa"/>
             <w:gridSpan w:val="3"/>
             <w:vMerge w:val="continue"/>
             <w:tcBorders>
@@ -9263,7 +9263,7 @@
         </w:tc>
         <w:tc>
           <w:tcPr>
-            <w:tcW w:w="2564" w:type="dxa"/>
+            <w:tcW w:w="2560" w:type="dxa"/>
             <w:tcBorders>
               <w:start w:val="single" w:sz="4" w:space="0" w:color="000000"/>
               <w:bottom w:val="single" w:sz="4" w:space="0" w:color="000000"/>
@@ -9284,7 +9284,7 @@
         </w:tc>
         <w:tc>
           <w:tcPr>
-            <w:tcW w:w="1715" w:type="dxa"/>
+            <w:tcW w:w="1719" w:type="dxa"/>
             <w:tcBorders>
               <w:start w:val="single" w:sz="4" w:space="0" w:color="000000"/>
               <w:bottom w:val="single" w:sz="4" w:space="0" w:color="000000"/>
@@ -9383,7 +9383,7 @@
         </w:tc>
         <w:tc>
           <w:tcPr>
-            <w:tcW w:w="2564" w:type="dxa"/>
+            <w:tcW w:w="2560" w:type="dxa"/>
             <w:tcBorders>
               <w:start w:val="single" w:sz="4" w:space="0" w:color="000000"/>
               <w:bottom w:val="single" w:sz="4" w:space="0" w:color="000000"/>
@@ -9404,7 +9404,7 @@
         </w:tc>
         <w:tc>
           <w:tcPr>
-            <w:tcW w:w="1715" w:type="dxa"/>
+            <w:tcW w:w="1719" w:type="dxa"/>
             <w:tcBorders>
               <w:start w:val="single" w:sz="4" w:space="0" w:color="000000"/>
               <w:bottom w:val="single" w:sz="4" w:space="0" w:color="000000"/>
@@ -9493,7 +9493,7 @@
         </w:tc>
         <w:tc>
           <w:tcPr>
-            <w:tcW w:w="2564" w:type="dxa"/>
+            <w:tcW w:w="2560" w:type="dxa"/>
             <w:tcBorders>
               <w:start w:val="single" w:sz="4" w:space="0" w:color="000000"/>
               <w:bottom w:val="single" w:sz="4" w:space="0" w:color="000000"/>
@@ -9514,7 +9514,7 @@
         </w:tc>
         <w:tc>
           <w:tcPr>
-            <w:tcW w:w="1715" w:type="dxa"/>
+            <w:tcW w:w="1719" w:type="dxa"/>
             <w:tcBorders>
               <w:start w:val="single" w:sz="4" w:space="0" w:color="000000"/>
               <w:bottom w:val="single" w:sz="4" w:space="0" w:color="000000"/>
@@ -9608,7 +9608,7 @@
         </w:tc>
         <w:tc>
           <w:tcPr>
-            <w:tcW w:w="2564" w:type="dxa"/>
+            <w:tcW w:w="2560" w:type="dxa"/>
             <w:tcBorders>
               <w:start w:val="single" w:sz="4" w:space="0" w:color="000000"/>
               <w:bottom w:val="single" w:sz="4" w:space="0" w:color="000000"/>
@@ -9629,7 +9629,7 @@
         </w:tc>
         <w:tc>
           <w:tcPr>
-            <w:tcW w:w="1715" w:type="dxa"/>
+            <w:tcW w:w="1719" w:type="dxa"/>
             <w:tcBorders>
               <w:start w:val="single" w:sz="4" w:space="0" w:color="000000"/>
               <w:bottom w:val="single" w:sz="4" w:space="0" w:color="000000"/>
@@ -9718,7 +9718,7 @@
         </w:tc>
         <w:tc>
           <w:tcPr>
-            <w:tcW w:w="2564" w:type="dxa"/>
+            <w:tcW w:w="2560" w:type="dxa"/>
             <w:tcBorders>
               <w:start w:val="single" w:sz="4" w:space="0" w:color="000000"/>
               <w:bottom w:val="single" w:sz="4" w:space="0" w:color="000000"/>
@@ -9739,7 +9739,7 @@
         </w:tc>
         <w:tc>
           <w:tcPr>
-            <w:tcW w:w="1715" w:type="dxa"/>
+            <w:tcW w:w="1719" w:type="dxa"/>
             <w:tcBorders>
               <w:start w:val="single" w:sz="4" w:space="0" w:color="000000"/>
               <w:bottom w:val="single" w:sz="4" w:space="0" w:color="000000"/>
@@ -9833,7 +9833,7 @@
         </w:tc>
         <w:tc>
           <w:tcPr>
-            <w:tcW w:w="2564" w:type="dxa"/>
+            <w:tcW w:w="2560" w:type="dxa"/>
             <w:tcBorders>
               <w:start w:val="single" w:sz="4" w:space="0" w:color="000000"/>
               <w:bottom w:val="single" w:sz="4" w:space="0" w:color="000000"/>
@@ -9854,7 +9854,7 @@
         </w:tc>
         <w:tc>
           <w:tcPr>
-            <w:tcW w:w="1715" w:type="dxa"/>
+            <w:tcW w:w="1719" w:type="dxa"/>
             <w:tcBorders>
               <w:start w:val="single" w:sz="4" w:space="0" w:color="000000"/>
               <w:bottom w:val="single" w:sz="4" w:space="0" w:color="000000"/>
@@ -9948,7 +9948,7 @@
         </w:tc>
         <w:tc>
           <w:tcPr>
-            <w:tcW w:w="2564" w:type="dxa"/>
+            <w:tcW w:w="2560" w:type="dxa"/>
             <w:tcBorders>
               <w:start w:val="single" w:sz="4" w:space="0" w:color="000000"/>
               <w:bottom w:val="single" w:sz="4" w:space="0" w:color="000000"/>
@@ -9969,7 +9969,7 @@
         </w:tc>
         <w:tc>
           <w:tcPr>
-            <w:tcW w:w="1715" w:type="dxa"/>
+            <w:tcW w:w="1719" w:type="dxa"/>
             <w:tcBorders>
               <w:start w:val="single" w:sz="4" w:space="0" w:color="000000"/>
               <w:bottom w:val="single" w:sz="4" w:space="0" w:color="000000"/>
@@ -10058,7 +10058,7 @@
         </w:tc>
         <w:tc>
           <w:tcPr>
-            <w:tcW w:w="2564" w:type="dxa"/>
+            <w:tcW w:w="2560" w:type="dxa"/>
             <w:tcBorders>
               <w:start w:val="single" w:sz="4" w:space="0" w:color="000000"/>
               <w:bottom w:val="single" w:sz="4" w:space="0" w:color="000000"/>
@@ -10079,7 +10079,7 @@
         </w:tc>
         <w:tc>
           <w:tcPr>
-            <w:tcW w:w="1715" w:type="dxa"/>
+            <w:tcW w:w="1719" w:type="dxa"/>
             <w:tcBorders>
               <w:start w:val="single" w:sz="4" w:space="0" w:color="000000"/>
               <w:bottom w:val="single" w:sz="4" w:space="0" w:color="000000"/>
@@ -10173,7 +10173,7 @@
         </w:tc>
         <w:tc>
           <w:tcPr>
-            <w:tcW w:w="2564" w:type="dxa"/>
+            <w:tcW w:w="2560" w:type="dxa"/>
             <w:tcBorders>
               <w:start w:val="single" w:sz="4" w:space="0" w:color="000000"/>
               <w:bottom w:val="single" w:sz="4" w:space="0" w:color="000000"/>
@@ -10194,7 +10194,7 @@
         </w:tc>
         <w:tc>
           <w:tcPr>
-            <w:tcW w:w="1715" w:type="dxa"/>
+            <w:tcW w:w="1719" w:type="dxa"/>
             <w:tcBorders>
               <w:start w:val="single" w:sz="4" w:space="0" w:color="000000"/>
               <w:bottom w:val="single" w:sz="4" w:space="0" w:color="000000"/>
@@ -10283,7 +10283,7 @@
         </w:tc>
         <w:tc>
           <w:tcPr>
-            <w:tcW w:w="2564" w:type="dxa"/>
+            <w:tcW w:w="2560" w:type="dxa"/>
             <w:tcBorders>
               <w:start w:val="single" w:sz="4" w:space="0" w:color="000000"/>
               <w:bottom w:val="single" w:sz="4" w:space="0" w:color="000000"/>
@@ -10304,7 +10304,7 @@
         </w:tc>
         <w:tc>
           <w:tcPr>
-            <w:tcW w:w="1715" w:type="dxa"/>
+            <w:tcW w:w="1719" w:type="dxa"/>
             <w:tcBorders>
               <w:start w:val="single" w:sz="4" w:space="0" w:color="000000"/>
               <w:bottom w:val="single" w:sz="4" w:space="0" w:color="000000"/>
@@ -10398,7 +10398,7 @@
         </w:tc>
         <w:tc>
           <w:tcPr>
-            <w:tcW w:w="2564" w:type="dxa"/>
+            <w:tcW w:w="2560" w:type="dxa"/>
             <w:tcBorders>
               <w:start w:val="single" w:sz="4" w:space="0" w:color="000000"/>
               <w:bottom w:val="single" w:sz="4" w:space="0" w:color="000000"/>
@@ -10419,7 +10419,7 @@
         </w:tc>
         <w:tc>
           <w:tcPr>
-            <w:tcW w:w="1715" w:type="dxa"/>
+            <w:tcW w:w="1719" w:type="dxa"/>
             <w:tcBorders>
               <w:start w:val="single" w:sz="4" w:space="0" w:color="000000"/>
               <w:bottom w:val="single" w:sz="4" w:space="0" w:color="000000"/>
@@ -10519,7 +10519,7 @@
         </w:tc>
         <w:tc>
           <w:tcPr>
-            <w:tcW w:w="2564" w:type="dxa"/>
+            <w:tcW w:w="2560" w:type="dxa"/>
             <w:tcBorders>
               <w:start w:val="single" w:sz="4" w:space="0" w:color="000000"/>
               <w:bottom w:val="single" w:sz="4" w:space="0" w:color="000000"/>
@@ -10540,7 +10540,7 @@
         </w:tc>
         <w:tc>
           <w:tcPr>
-            <w:tcW w:w="1715" w:type="dxa"/>
+            <w:tcW w:w="1719" w:type="dxa"/>
             <w:tcBorders>
               <w:start w:val="single" w:sz="4" w:space="0" w:color="000000"/>
               <w:bottom w:val="single" w:sz="4" w:space="0" w:color="000000"/>
@@ -10634,7 +10634,7 @@
         </w:tc>
         <w:tc>
           <w:tcPr>
-            <w:tcW w:w="2564" w:type="dxa"/>
+            <w:tcW w:w="2560" w:type="dxa"/>
             <w:tcBorders>
               <w:start w:val="single" w:sz="4" w:space="0" w:color="000000"/>
               <w:bottom w:val="single" w:sz="4" w:space="0" w:color="000000"/>
@@ -10655,7 +10655,7 @@
         </w:tc>
         <w:tc>
           <w:tcPr>
-            <w:tcW w:w="1715" w:type="dxa"/>
+            <w:tcW w:w="1719" w:type="dxa"/>
             <w:tcBorders>
               <w:start w:val="single" w:sz="4" w:space="0" w:color="000000"/>
               <w:bottom w:val="single" w:sz="4" w:space="0" w:color="000000"/>
@@ -10755,7 +10755,7 @@
         </w:tc>
         <w:tc>
           <w:tcPr>
-            <w:tcW w:w="2564" w:type="dxa"/>
+            <w:tcW w:w="2560" w:type="dxa"/>
             <w:tcBorders>
               <w:start w:val="single" w:sz="4" w:space="0" w:color="000000"/>
               <w:bottom w:val="single" w:sz="4" w:space="0" w:color="000000"/>
@@ -10776,7 +10776,7 @@
         </w:tc>
         <w:tc>
           <w:tcPr>
-            <w:tcW w:w="1715" w:type="dxa"/>
+            <w:tcW w:w="1719" w:type="dxa"/>
             <w:tcBorders>
               <w:start w:val="single" w:sz="4" w:space="0" w:color="000000"/>
               <w:bottom w:val="single" w:sz="4" w:space="0" w:color="000000"/>
@@ -10870,7 +10870,7 @@
         </w:tc>
         <w:tc>
           <w:tcPr>
-            <w:tcW w:w="2564" w:type="dxa"/>
+            <w:tcW w:w="2560" w:type="dxa"/>
             <w:tcBorders>
               <w:start w:val="single" w:sz="4" w:space="0" w:color="000000"/>
               <w:bottom w:val="single" w:sz="4" w:space="0" w:color="000000"/>
@@ -10891,7 +10891,7 @@
         </w:tc>
         <w:tc>
           <w:tcPr>
-            <w:tcW w:w="1715" w:type="dxa"/>
+            <w:tcW w:w="1719" w:type="dxa"/>
             <w:tcBorders>
               <w:start w:val="single" w:sz="4" w:space="0" w:color="000000"/>
               <w:bottom w:val="single" w:sz="4" w:space="0" w:color="000000"/>
@@ -10991,7 +10991,7 @@
         </w:tc>
         <w:tc>
           <w:tcPr>
-            <w:tcW w:w="2564" w:type="dxa"/>
+            <w:tcW w:w="2560" w:type="dxa"/>
             <w:tcBorders>
               <w:start w:val="single" w:sz="4" w:space="0" w:color="000000"/>
               <w:bottom w:val="single" w:sz="4" w:space="0" w:color="000000"/>
@@ -11012,7 +11012,7 @@
         </w:tc>
         <w:tc>
           <w:tcPr>
-            <w:tcW w:w="1715" w:type="dxa"/>
+            <w:tcW w:w="1719" w:type="dxa"/>
             <w:tcBorders>
               <w:start w:val="single" w:sz="4" w:space="0" w:color="000000"/>
               <w:bottom w:val="single" w:sz="4" w:space="0" w:color="000000"/>
@@ -11100,7 +11100,7 @@
         </w:tc>
         <w:tc>
           <w:tcPr>
-            <w:tcW w:w="2564" w:type="dxa"/>
+            <w:tcW w:w="2560" w:type="dxa"/>
             <w:tcBorders>
               <w:start w:val="single" w:sz="4" w:space="0" w:color="000000"/>
               <w:bottom w:val="single" w:sz="4" w:space="0" w:color="000000"/>
@@ -11121,7 +11121,7 @@
         </w:tc>
         <w:tc>
           <w:tcPr>
-            <w:tcW w:w="1715" w:type="dxa"/>
+            <w:tcW w:w="1719" w:type="dxa"/>
             <w:tcBorders>
               <w:start w:val="single" w:sz="4" w:space="0" w:color="000000"/>
               <w:bottom w:val="single" w:sz="4" w:space="0" w:color="000000"/>
@@ -11209,7 +11209,7 @@
         </w:tc>
         <w:tc>
           <w:tcPr>
-            <w:tcW w:w="2564" w:type="dxa"/>
+            <w:tcW w:w="2560" w:type="dxa"/>
             <w:tcBorders>
               <w:start w:val="single" w:sz="4" w:space="0" w:color="000000"/>
               <w:bottom w:val="single" w:sz="4" w:space="0" w:color="000000"/>
@@ -11230,7 +11230,7 @@
         </w:tc>
         <w:tc>
           <w:tcPr>
-            <w:tcW w:w="1715" w:type="dxa"/>
+            <w:tcW w:w="1719" w:type="dxa"/>
             <w:tcBorders>
               <w:start w:val="single" w:sz="4" w:space="0" w:color="000000"/>
               <w:bottom w:val="single" w:sz="4" w:space="0" w:color="000000"/>
@@ -11330,7 +11330,7 @@
         </w:tc>
         <w:tc>
           <w:tcPr>
-            <w:tcW w:w="2564" w:type="dxa"/>
+            <w:tcW w:w="2560" w:type="dxa"/>
             <w:tcBorders>
               <w:start w:val="single" w:sz="4" w:space="0" w:color="000000"/>
               <w:bottom w:val="single" w:sz="4" w:space="0" w:color="000000"/>
@@ -11351,7 +11351,7 @@
         </w:tc>
         <w:tc>
           <w:tcPr>
-            <w:tcW w:w="1715" w:type="dxa"/>
+            <w:tcW w:w="1719" w:type="dxa"/>
             <w:tcBorders>
               <w:start w:val="single" w:sz="4" w:space="0" w:color="000000"/>
               <w:bottom w:val="single" w:sz="4" w:space="0" w:color="000000"/>
@@ -11439,7 +11439,7 @@
         </w:tc>
         <w:tc>
           <w:tcPr>
-            <w:tcW w:w="2564" w:type="dxa"/>
+            <w:tcW w:w="2560" w:type="dxa"/>
             <w:tcBorders>
               <w:start w:val="single" w:sz="4" w:space="0" w:color="000000"/>
               <w:bottom w:val="single" w:sz="4" w:space="0" w:color="000000"/>
@@ -11460,7 +11460,7 @@
         </w:tc>
         <w:tc>
           <w:tcPr>
-            <w:tcW w:w="1715" w:type="dxa"/>
+            <w:tcW w:w="1719" w:type="dxa"/>
             <w:tcBorders>
               <w:start w:val="single" w:sz="4" w:space="0" w:color="000000"/>
               <w:bottom w:val="single" w:sz="4" w:space="0" w:color="000000"/>
@@ -11549,7 +11549,7 @@
         </w:tc>
         <w:tc>
           <w:tcPr>
-            <w:tcW w:w="2564" w:type="dxa"/>
+            <w:tcW w:w="2560" w:type="dxa"/>
             <w:tcBorders>
               <w:start w:val="single" w:sz="4" w:space="0" w:color="000000"/>
               <w:bottom w:val="single" w:sz="4" w:space="0" w:color="000000"/>
@@ -11570,7 +11570,7 @@
         </w:tc>
         <w:tc>
           <w:tcPr>
-            <w:tcW w:w="1715" w:type="dxa"/>
+            <w:tcW w:w="1719" w:type="dxa"/>
             <w:tcBorders>
               <w:start w:val="single" w:sz="4" w:space="0" w:color="000000"/>
               <w:bottom w:val="single" w:sz="4" w:space="0" w:color="000000"/>
@@ -11664,7 +11664,7 @@
         </w:tc>
         <w:tc>
           <w:tcPr>
-            <w:tcW w:w="2564" w:type="dxa"/>
+            <w:tcW w:w="2560" w:type="dxa"/>
             <w:tcBorders>
               <w:start w:val="single" w:sz="4" w:space="0" w:color="000000"/>
               <w:bottom w:val="single" w:sz="4" w:space="0" w:color="000000"/>
@@ -11685,7 +11685,7 @@
         </w:tc>
         <w:tc>
           <w:tcPr>
-            <w:tcW w:w="1715" w:type="dxa"/>
+            <w:tcW w:w="1719" w:type="dxa"/>
             <w:tcBorders>
               <w:start w:val="single" w:sz="4" w:space="0" w:color="000000"/>
               <w:bottom w:val="single" w:sz="4" w:space="0" w:color="000000"/>
@@ -11785,7 +11785,7 @@
         </w:tc>
         <w:tc>
           <w:tcPr>
-            <w:tcW w:w="2564" w:type="dxa"/>
+            <w:tcW w:w="2560" w:type="dxa"/>
             <w:tcBorders>
               <w:start w:val="single" w:sz="4" w:space="0" w:color="000000"/>
               <w:bottom w:val="single" w:sz="4" w:space="0" w:color="000000"/>
@@ -11806,7 +11806,7 @@
         </w:tc>
         <w:tc>
           <w:tcPr>
-            <w:tcW w:w="1715" w:type="dxa"/>
+            <w:tcW w:w="1719" w:type="dxa"/>
             <w:tcBorders>
               <w:start w:val="single" w:sz="4" w:space="0" w:color="000000"/>
               <w:bottom w:val="single" w:sz="4" w:space="0" w:color="000000"/>
@@ -11900,7 +11900,7 @@
         </w:tc>
         <w:tc>
           <w:tcPr>
-            <w:tcW w:w="2564" w:type="dxa"/>
+            <w:tcW w:w="2560" w:type="dxa"/>
             <w:tcBorders>
               <w:start w:val="single" w:sz="4" w:space="0" w:color="000000"/>
               <w:bottom w:val="single" w:sz="4" w:space="0" w:color="000000"/>
@@ -11921,7 +11921,7 @@
         </w:tc>
         <w:tc>
           <w:tcPr>
-            <w:tcW w:w="1715" w:type="dxa"/>
+            <w:tcW w:w="1719" w:type="dxa"/>
             <w:tcBorders>
               <w:start w:val="single" w:sz="4" w:space="0" w:color="000000"/>
               <w:bottom w:val="single" w:sz="4" w:space="0" w:color="000000"/>
@@ -12021,7 +12021,7 @@
         </w:tc>
         <w:tc>
           <w:tcPr>
-            <w:tcW w:w="2564" w:type="dxa"/>
+            <w:tcW w:w="2560" w:type="dxa"/>
             <w:tcBorders>
               <w:start w:val="single" w:sz="4" w:space="0" w:color="000000"/>
               <w:bottom w:val="single" w:sz="4" w:space="0" w:color="000000"/>
@@ -12042,7 +12042,7 @@
         </w:tc>
         <w:tc>
           <w:tcPr>
-            <w:tcW w:w="1715" w:type="dxa"/>
+            <w:tcW w:w="1719" w:type="dxa"/>
             <w:tcBorders>
               <w:start w:val="single" w:sz="4" w:space="0" w:color="000000"/>
               <w:bottom w:val="single" w:sz="4" w:space="0" w:color="000000"/>
@@ -12130,7 +12130,7 @@
         </w:tc>
         <w:tc>
           <w:tcPr>
-            <w:tcW w:w="2564" w:type="dxa"/>
+            <w:tcW w:w="2560" w:type="dxa"/>
             <w:tcBorders>
               <w:start w:val="single" w:sz="4" w:space="0" w:color="000000"/>
               <w:bottom w:val="single" w:sz="4" w:space="0" w:color="000000"/>
@@ -12151,7 +12151,7 @@
         </w:tc>
         <w:tc>
           <w:tcPr>
-            <w:tcW w:w="1715" w:type="dxa"/>
+            <w:tcW w:w="1719" w:type="dxa"/>
             <w:tcBorders>
               <w:start w:val="single" w:sz="4" w:space="0" w:color="000000"/>
               <w:bottom w:val="single" w:sz="4" w:space="0" w:color="000000"/>
@@ -12239,7 +12239,7 @@
         </w:tc>
         <w:tc>
           <w:tcPr>
-            <w:tcW w:w="2564" w:type="dxa"/>
+            <w:tcW w:w="2560" w:type="dxa"/>
             <w:tcBorders>
               <w:start w:val="single" w:sz="4" w:space="0" w:color="000000"/>
               <w:bottom w:val="single" w:sz="4" w:space="0" w:color="000000"/>
@@ -12260,7 +12260,7 @@
         </w:tc>
         <w:tc>
           <w:tcPr>
-            <w:tcW w:w="1715" w:type="dxa"/>
+            <w:tcW w:w="1719" w:type="dxa"/>
             <w:tcBorders>
               <w:start w:val="single" w:sz="4" w:space="0" w:color="000000"/>
               <w:bottom w:val="single" w:sz="4" w:space="0" w:color="000000"/>
@@ -12360,7 +12360,7 @@
         </w:tc>
         <w:tc>
           <w:tcPr>
-            <w:tcW w:w="2564" w:type="dxa"/>
+            <w:tcW w:w="2560" w:type="dxa"/>
             <w:tcBorders>
               <w:start w:val="single" w:sz="4" w:space="0" w:color="000000"/>
               <w:bottom w:val="single" w:sz="4" w:space="0" w:color="000000"/>
@@ -12381,7 +12381,7 @@
         </w:tc>
         <w:tc>
           <w:tcPr>
-            <w:tcW w:w="1715" w:type="dxa"/>
+            <w:tcW w:w="1719" w:type="dxa"/>
             <w:tcBorders>
               <w:start w:val="single" w:sz="4" w:space="0" w:color="000000"/>
               <w:bottom w:val="single" w:sz="4" w:space="0" w:color="000000"/>
@@ -12469,7 +12469,7 @@
         </w:tc>
         <w:tc>
           <w:tcPr>
-            <w:tcW w:w="2564" w:type="dxa"/>
+            <w:tcW w:w="2560" w:type="dxa"/>
             <w:tcBorders>
               <w:start w:val="single" w:sz="4" w:space="0" w:color="000000"/>
               <w:bottom w:val="single" w:sz="4" w:space="0" w:color="000000"/>
@@ -12490,7 +12490,7 @@
         </w:tc>
         <w:tc>
           <w:tcPr>
-            <w:tcW w:w="1715" w:type="dxa"/>
+            <w:tcW w:w="1719" w:type="dxa"/>
             <w:tcBorders>
               <w:start w:val="single" w:sz="4" w:space="0" w:color="000000"/>
               <w:bottom w:val="single" w:sz="4" w:space="0" w:color="000000"/>
@@ -12579,7 +12579,7 @@
         </w:tc>
         <w:tc>
           <w:tcPr>
-            <w:tcW w:w="2564" w:type="dxa"/>
+            <w:tcW w:w="2560" w:type="dxa"/>
             <w:tcBorders>
               <w:start w:val="single" w:sz="4" w:space="0" w:color="000000"/>
               <w:bottom w:val="single" w:sz="4" w:space="0" w:color="000000"/>
@@ -12600,7 +12600,7 @@
         </w:tc>
         <w:tc>
           <w:tcPr>
-            <w:tcW w:w="5373" w:type="dxa"/>
+            <w:tcW w:w="5377" w:type="dxa"/>
             <w:gridSpan w:val="3"/>
             <w:vMerge w:val="restart"/>
             <w:tcBorders>
@@ -12654,7 +12654,7 @@
         </w:tc>
         <w:tc>
           <w:tcPr>
-            <w:tcW w:w="2564" w:type="dxa"/>
+            <w:tcW w:w="2560" w:type="dxa"/>
             <w:tcBorders>
               <w:start w:val="single" w:sz="4" w:space="0" w:color="000000"/>
               <w:bottom w:val="single" w:sz="4" w:space="0" w:color="000000"/>
@@ -12675,7 +12675,7 @@
         </w:tc>
         <w:tc>
           <w:tcPr>
-            <w:tcW w:w="5373" w:type="dxa"/>
+            <w:tcW w:w="5377" w:type="dxa"/>
             <w:gridSpan w:val="3"/>
             <w:vMerge w:val="continue"/>
             <w:tcBorders>
@@ -12728,7 +12728,7 @@
         </w:tc>
         <w:tc>
           <w:tcPr>
-            <w:tcW w:w="2564" w:type="dxa"/>
+            <w:tcW w:w="2560" w:type="dxa"/>
             <w:tcBorders>
               <w:start w:val="single" w:sz="4" w:space="0" w:color="000000"/>
               <w:bottom w:val="single" w:sz="4" w:space="0" w:color="000000"/>
@@ -12749,7 +12749,7 @@
         </w:tc>
         <w:tc>
           <w:tcPr>
-            <w:tcW w:w="1715" w:type="dxa"/>
+            <w:tcW w:w="1719" w:type="dxa"/>
             <w:tcBorders>
               <w:start w:val="single" w:sz="4" w:space="0" w:color="000000"/>
               <w:bottom w:val="single" w:sz="4" w:space="0" w:color="000000"/>
@@ -12838,7 +12838,7 @@
         </w:tc>
         <w:tc>
           <w:tcPr>
-            <w:tcW w:w="2564" w:type="dxa"/>
+            <w:tcW w:w="2560" w:type="dxa"/>
             <w:tcBorders>
               <w:start w:val="single" w:sz="4" w:space="0" w:color="000000"/>
               <w:bottom w:val="single" w:sz="4" w:space="0" w:color="000000"/>
@@ -12859,7 +12859,7 @@
         </w:tc>
         <w:tc>
           <w:tcPr>
-            <w:tcW w:w="5373" w:type="dxa"/>
+            <w:tcW w:w="5377" w:type="dxa"/>
             <w:gridSpan w:val="3"/>
             <w:vMerge w:val="restart"/>
             <w:tcBorders>
@@ -12913,7 +12913,7 @@
         </w:tc>
         <w:tc>
           <w:tcPr>
-            <w:tcW w:w="2564" w:type="dxa"/>
+            <w:tcW w:w="2560" w:type="dxa"/>
             <w:tcBorders>
               <w:start w:val="single" w:sz="4" w:space="0" w:color="000000"/>
               <w:bottom w:val="single" w:sz="4" w:space="0" w:color="000000"/>
@@ -12934,7 +12934,7 @@
         </w:tc>
         <w:tc>
           <w:tcPr>
-            <w:tcW w:w="5373" w:type="dxa"/>
+            <w:tcW w:w="5377" w:type="dxa"/>
             <w:gridSpan w:val="3"/>
             <w:vMerge w:val="continue"/>
             <w:tcBorders>
@@ -12987,7 +12987,7 @@
         </w:tc>
         <w:tc>
           <w:tcPr>
-            <w:tcW w:w="2564" w:type="dxa"/>
+            <w:tcW w:w="2560" w:type="dxa"/>
             <w:tcBorders>
               <w:start w:val="single" w:sz="4" w:space="0" w:color="000000"/>
               <w:bottom w:val="single" w:sz="4" w:space="0" w:color="000000"/>
@@ -13008,7 +13008,7 @@
         </w:tc>
         <w:tc>
           <w:tcPr>
-            <w:tcW w:w="1715" w:type="dxa"/>
+            <w:tcW w:w="1719" w:type="dxa"/>
             <w:tcBorders>
               <w:start w:val="single" w:sz="4" w:space="0" w:color="000000"/>
               <w:bottom w:val="single" w:sz="4" w:space="0" w:color="000000"/>
@@ -13107,7 +13107,7 @@
         </w:tc>
         <w:tc>
           <w:tcPr>
-            <w:tcW w:w="2564" w:type="dxa"/>
+            <w:tcW w:w="2560" w:type="dxa"/>
             <w:tcBorders>
               <w:start w:val="single" w:sz="4" w:space="0" w:color="000000"/>
               <w:bottom w:val="single" w:sz="4" w:space="0" w:color="000000"/>
@@ -13128,7 +13128,7 @@
         </w:tc>
         <w:tc>
           <w:tcPr>
-            <w:tcW w:w="1715" w:type="dxa"/>
+            <w:tcW w:w="1719" w:type="dxa"/>
             <w:tcBorders>
               <w:start w:val="single" w:sz="4" w:space="0" w:color="000000"/>
               <w:bottom w:val="single" w:sz="4" w:space="0" w:color="000000"/>
@@ -13227,7 +13227,7 @@
         </w:tc>
         <w:tc>
           <w:tcPr>
-            <w:tcW w:w="2564" w:type="dxa"/>
+            <w:tcW w:w="2560" w:type="dxa"/>
             <w:tcBorders>
               <w:start w:val="single" w:sz="4" w:space="0" w:color="000000"/>
               <w:bottom w:val="single" w:sz="4" w:space="0" w:color="000000"/>
@@ -13248,7 +13248,7 @@
         </w:tc>
         <w:tc>
           <w:tcPr>
-            <w:tcW w:w="1715" w:type="dxa"/>
+            <w:tcW w:w="1719" w:type="dxa"/>
             <w:tcBorders>
               <w:start w:val="single" w:sz="4" w:space="0" w:color="000000"/>
               <w:bottom w:val="single" w:sz="4" w:space="0" w:color="000000"/>
@@ -13374,7 +13374,7 @@
       </w:pPr>
       <w:r>
         <w:drawing>
-          <wp:anchor behindDoc="0" distT="0" distB="0" distL="0" distR="0" simplePos="0" locked="0" layoutInCell="0" allowOverlap="1" relativeHeight="129">
+          <wp:anchor behindDoc="0" distT="0" distB="0" distL="0" distR="0" simplePos="0" locked="0" layoutInCell="0" allowOverlap="1" relativeHeight="157">
             <wp:simplePos x="0" y="0"/>
             <wp:positionH relativeFrom="column">
               <wp:align>center</wp:align>
@@ -13805,7 +13805,7 @@
       </w:pPr>
       <w:r>
         <w:drawing>
-          <wp:anchor behindDoc="0" distT="0" distB="0" distL="0" distR="0" simplePos="0" locked="0" layoutInCell="0" allowOverlap="1" relativeHeight="131">
+          <wp:anchor behindDoc="0" distT="0" distB="0" distL="0" distR="0" simplePos="0" locked="0" layoutInCell="0" allowOverlap="1" relativeHeight="159">
             <wp:simplePos x="0" y="0"/>
             <wp:positionH relativeFrom="column">
               <wp:align>center</wp:align>
@@ -13892,7 +13892,7 @@
       </w:pPr>
       <w:r>
         <w:drawing>
-          <wp:anchor behindDoc="0" distT="0" distB="0" distL="0" distR="0" simplePos="0" locked="0" layoutInCell="0" allowOverlap="1" relativeHeight="130">
+          <wp:anchor behindDoc="0" distT="0" distB="0" distL="0" distR="0" simplePos="0" locked="0" layoutInCell="0" allowOverlap="1" relativeHeight="158">
             <wp:simplePos x="0" y="0"/>
             <wp:positionH relativeFrom="column">
               <wp:align>center</wp:align>
@@ -14027,14 +14027,7 @@
         </w:rPr>
       </w:pPr>
       <w:r>
-        <w:rPr>
-          <w:rFonts w:eastAsia="Helvetica-Bold"/>
-          <w:b/>
-          <w:bCs/>
-          <w:sz w:val="28"/>
-          <w:szCs w:val="28"/>
-          <w:lang w:val="en-US"/>
-        </w:rPr>
+        <w:rPr/>
         <w:drawing>
           <wp:inline distT="0" distB="0" distL="0" distR="0">
             <wp:extent cx="4390390" cy="2790190"/>
@@ -14095,28 +14088,7 @@
           <w:sz w:val="28"/>
           <w:szCs w:val="28"/>
         </w:rPr>
-        <w:t xml:space="preserve">Рис. </w:t>
-      </w:r>
-      <w:r>
-        <w:rPr>
-          <w:sz w:val="28"/>
-          <w:szCs w:val="28"/>
-        </w:rPr>
-        <w:t>8</w:t>
-      </w:r>
-      <w:r>
-        <w:rPr>
-          <w:sz w:val="28"/>
-          <w:szCs w:val="28"/>
-        </w:rPr>
-        <w:t xml:space="preserve">. </w:t>
-      </w:r>
-      <w:r>
-        <w:rPr>
-          <w:sz w:val="28"/>
-          <w:szCs w:val="28"/>
-        </w:rPr>
-        <w:t>Успішна перевірка наявності зв’язку у мережі A</w:t>
+        <w:t>Рис. 8. Успішна перевірка наявності зв’язку у мережі A</w:t>
       </w:r>
       <w:r>
         <w:br w:type="page"/>
@@ -14196,50 +14168,10 @@
           <w:sz w:val="28"/>
           <w:szCs w:val="28"/>
         </w:rPr>
-        <w:t xml:space="preserve">Рис. </w:t>
+        <w:t>Рис. 9. Успішна перевірка наявності зв’язку у мережі B</w:t>
       </w:r>
       <w:r>
-        <w:rPr>
-          <w:sz w:val="28"/>
-          <w:szCs w:val="28"/>
-        </w:rPr>
-        <w:t>9</w:t>
-      </w:r>
-      <w:r>
-        <w:rPr>
-          <w:sz w:val="28"/>
-          <w:szCs w:val="28"/>
-        </w:rPr>
-        <w:t xml:space="preserve">. </w:t>
-      </w:r>
-      <w:r>
-        <w:rPr>
-          <w:sz w:val="28"/>
-          <w:szCs w:val="28"/>
-        </w:rPr>
-        <w:t>Успішна перевірка наявності зв’язку у мережі B</w:t>
-      </w:r>
-    </w:p>
-    <w:p>
-      <w:pPr>
-        <w:pStyle w:val="Normal"/>
-        <w:tabs>
-          <w:tab w:val="clear" w:pos="567"/>
-          <w:tab w:val="left" w:pos="0" w:leader="none"/>
-        </w:tabs>
-        <w:spacing w:lineRule="auto" w:line="360" w:before="0" w:after="0"/>
-        <w:ind w:hanging="0" w:start="0"/>
-        <w:jc w:val="center"/>
-        <w:rPr>
-          <w:sz w:val="28"/>
-          <w:szCs w:val="28"/>
-        </w:rPr>
-      </w:pPr>
-      <w:r>
-        <w:rPr>
-          <w:sz w:val="28"/>
-          <w:szCs w:val="28"/>
-        </w:rPr>
+        <w:rPr/>
         <w:drawing>
           <wp:inline distT="0" distB="0" distL="0" distR="0">
             <wp:extent cx="4418965" cy="1762125"/>
@@ -14300,28 +14232,414 @@
           <w:sz w:val="28"/>
           <w:szCs w:val="28"/>
         </w:rPr>
-        <w:t xml:space="preserve">Рис. </w:t>
+        <w:t>Рис. 10. Успішна перевірка наявності зв’язку у мережі C</w:t>
+      </w:r>
+    </w:p>
+    <w:p>
+      <w:pPr>
+        <w:pStyle w:val="Normal"/>
+        <w:widowControl/>
+        <w:tabs>
+          <w:tab w:val="clear" w:pos="567"/>
+          <w:tab w:val="left" w:pos="0" w:leader="none"/>
+        </w:tabs>
+        <w:suppressAutoHyphens w:val="true"/>
+        <w:bidi w:val="0"/>
+        <w:spacing w:lineRule="auto" w:line="360" w:before="0" w:after="0"/>
+        <w:ind w:firstLine="720" w:start="0" w:end="0"/>
+        <w:jc w:val="both"/>
+        <w:rPr>
+          <w:sz w:val="28"/>
+          <w:szCs w:val="28"/>
+        </w:rPr>
+      </w:pPr>
+      <w:r>
+        <w:rPr>
+          <w:b/>
+          <w:bCs/>
+          <w:sz w:val="28"/>
+          <w:szCs w:val="28"/>
+        </w:rPr>
+        <w:t>Завдання 5.</w:t>
       </w:r>
       <w:r>
         <w:rPr>
           <w:sz w:val="28"/>
           <w:szCs w:val="28"/>
         </w:rPr>
-        <w:t>10</w:t>
+        <w:t xml:space="preserve"> Провести налагодження функціонування DHCP-сервера на маршрутизаторі R-G-N-1 з урахуванням даних розрахунку п. 2, 3 та даних табл. 7. Налагодження перевірочного інтервалу та часу оренди виконати за можливості (якщо відповідні команди підтримуються симулятором/емулятором).</w:t>
+      </w:r>
+    </w:p>
+    <w:p>
+      <w:pPr>
+        <w:pStyle w:val="Normal"/>
+        <w:widowControl/>
+        <w:tabs>
+          <w:tab w:val="clear" w:pos="567"/>
+          <w:tab w:val="left" w:pos="0" w:leader="none"/>
+        </w:tabs>
+        <w:suppressAutoHyphens w:val="true"/>
+        <w:bidi w:val="0"/>
+        <w:spacing w:lineRule="auto" w:line="360" w:before="0" w:after="0"/>
+        <w:ind w:hanging="0" w:start="0" w:end="0"/>
+        <w:jc w:val="center"/>
+        <w:rPr>
+          <w:sz w:val="28"/>
+          <w:szCs w:val="28"/>
+        </w:rPr>
+      </w:pPr>
+      <w:r>
+        <w:rPr/>
+        <w:drawing>
+          <wp:inline distT="0" distB="0" distL="0" distR="0">
+            <wp:extent cx="4333240" cy="4695190"/>
+            <wp:effectExtent l="0" t="0" r="0" b="0"/>
+            <wp:docPr id="11" name="Image11"/>
+            <wp:cNvGraphicFramePr>
+              <a:graphicFrameLocks xmlns:a="http://schemas.openxmlformats.org/drawingml/2006/main" noChangeAspect="1"/>
+            </wp:cNvGraphicFramePr>
+            <a:graphic xmlns:a="http://schemas.openxmlformats.org/drawingml/2006/main">
+              <a:graphicData uri="http://schemas.openxmlformats.org/drawingml/2006/picture">
+                <pic:pic xmlns:pic="http://schemas.openxmlformats.org/drawingml/2006/picture">
+                  <pic:nvPicPr>
+                    <pic:cNvPr id="11" name="Image11"/>
+                    <pic:cNvPicPr>
+                      <a:picLocks noChangeAspect="1" noChangeArrowheads="1"/>
+                    </pic:cNvPicPr>
+                  </pic:nvPicPr>
+                  <pic:blipFill>
+                    <a:blip r:embed="rId12"/>
+                    <a:stretch>
+                      <a:fillRect/>
+                    </a:stretch>
+                  </pic:blipFill>
+                  <pic:spPr bwMode="auto">
+                    <a:xfrm>
+                      <a:off x="0" y="0"/>
+                      <a:ext cx="4333240" cy="4695190"/>
+                    </a:xfrm>
+                    <a:prstGeom prst="rect">
+                      <a:avLst/>
+                    </a:prstGeom>
+                    <a:noFill/>
+                  </pic:spPr>
+                </pic:pic>
+              </a:graphicData>
+            </a:graphic>
+          </wp:inline>
+        </w:drawing>
+      </w:r>
+    </w:p>
+    <w:p>
+      <w:pPr>
+        <w:pStyle w:val="Normal"/>
+        <w:tabs>
+          <w:tab w:val="clear" w:pos="567"/>
+          <w:tab w:val="left" w:pos="0" w:leader="none"/>
+        </w:tabs>
+        <w:spacing w:lineRule="auto" w:line="360" w:before="0" w:after="0"/>
+        <w:ind w:hanging="0" w:start="0"/>
+        <w:jc w:val="center"/>
+        <w:rPr>
+          <w:sz w:val="28"/>
+          <w:szCs w:val="28"/>
+        </w:rPr>
+      </w:pPr>
+      <w:r>
+        <w:rPr>
+          <w:sz w:val="28"/>
+          <w:szCs w:val="28"/>
+        </w:rPr>
+        <w:t>Рис. 11. Налагодження функціонування DHCP-сервера на маршрутизаторі R-63-24-1</w:t>
+      </w:r>
+    </w:p>
+    <w:p>
+      <w:pPr>
+        <w:pStyle w:val="Normal"/>
+        <w:widowControl/>
+        <w:tabs>
+          <w:tab w:val="clear" w:pos="567"/>
+          <w:tab w:val="left" w:pos="0" w:leader="none"/>
+        </w:tabs>
+        <w:suppressAutoHyphens w:val="true"/>
+        <w:bidi w:val="0"/>
+        <w:spacing w:lineRule="auto" w:line="360" w:before="0" w:after="0"/>
+        <w:ind w:firstLine="720" w:start="0" w:end="0"/>
+        <w:jc w:val="both"/>
+        <w:rPr>
+          <w:sz w:val="28"/>
+          <w:szCs w:val="28"/>
+        </w:rPr>
+      </w:pPr>
+      <w:r>
+        <w:rPr>
+          <w:b/>
+          <w:bCs/>
+          <w:sz w:val="28"/>
+          <w:szCs w:val="28"/>
+        </w:rPr>
+        <w:t>Завдання 6.</w:t>
       </w:r>
       <w:r>
         <w:rPr>
           <w:sz w:val="28"/>
           <w:szCs w:val="28"/>
         </w:rPr>
-        <w:t xml:space="preserve">. </w:t>
+        <w:t xml:space="preserve"> Провести налагодження функціонування маршрутизатора R- G-N-2 та робочих станцій як DHCP-клієнтів.</w:t>
+      </w:r>
+    </w:p>
+    <w:p>
+      <w:pPr>
+        <w:pStyle w:val="Normal"/>
+        <w:widowControl/>
+        <w:tabs>
+          <w:tab w:val="clear" w:pos="567"/>
+          <w:tab w:val="left" w:pos="0" w:leader="none"/>
+        </w:tabs>
+        <w:suppressAutoHyphens w:val="true"/>
+        <w:bidi w:val="0"/>
+        <w:spacing w:lineRule="auto" w:line="360" w:before="0" w:after="0"/>
+        <w:ind w:hanging="0" w:start="0" w:end="0"/>
+        <w:jc w:val="center"/>
+        <w:rPr>
+          <w:sz w:val="28"/>
+          <w:szCs w:val="28"/>
+        </w:rPr>
+      </w:pPr>
+      <w:r>
+        <w:rPr/>
+        <w:drawing>
+          <wp:inline distT="0" distB="0" distL="0" distR="0">
+            <wp:extent cx="6299835" cy="1859915"/>
+            <wp:effectExtent l="0" t="0" r="0" b="0"/>
+            <wp:docPr id="12" name="Image12"/>
+            <wp:cNvGraphicFramePr>
+              <a:graphicFrameLocks xmlns:a="http://schemas.openxmlformats.org/drawingml/2006/main" noChangeAspect="1"/>
+            </wp:cNvGraphicFramePr>
+            <a:graphic xmlns:a="http://schemas.openxmlformats.org/drawingml/2006/main">
+              <a:graphicData uri="http://schemas.openxmlformats.org/drawingml/2006/picture">
+                <pic:pic xmlns:pic="http://schemas.openxmlformats.org/drawingml/2006/picture">
+                  <pic:nvPicPr>
+                    <pic:cNvPr id="12" name="Image12"/>
+                    <pic:cNvPicPr>
+                      <a:picLocks noChangeAspect="1" noChangeArrowheads="1"/>
+                    </pic:cNvPicPr>
+                  </pic:nvPicPr>
+                  <pic:blipFill>
+                    <a:blip r:embed="rId13"/>
+                    <a:stretch>
+                      <a:fillRect/>
+                    </a:stretch>
+                  </pic:blipFill>
+                  <pic:spPr bwMode="auto">
+                    <a:xfrm>
+                      <a:off x="0" y="0"/>
+                      <a:ext cx="6299835" cy="1859915"/>
+                    </a:xfrm>
+                    <a:prstGeom prst="rect">
+                      <a:avLst/>
+                    </a:prstGeom>
+                    <a:noFill/>
+                  </pic:spPr>
+                </pic:pic>
+              </a:graphicData>
+            </a:graphic>
+          </wp:inline>
+        </w:drawing>
+      </w:r>
+    </w:p>
+    <w:p>
+      <w:pPr>
+        <w:pStyle w:val="Normal"/>
+        <w:widowControl/>
+        <w:tabs>
+          <w:tab w:val="clear" w:pos="567"/>
+          <w:tab w:val="left" w:pos="0" w:leader="none"/>
+        </w:tabs>
+        <w:suppressAutoHyphens w:val="true"/>
+        <w:bidi w:val="0"/>
+        <w:spacing w:lineRule="auto" w:line="360" w:before="0" w:after="0"/>
+        <w:ind w:hanging="0" w:start="0" w:end="0"/>
+        <w:jc w:val="center"/>
+        <w:rPr>
+          <w:sz w:val="28"/>
+          <w:szCs w:val="28"/>
+        </w:rPr>
+      </w:pPr>
+      <w:r>
+        <w:rPr>
+          <w:sz w:val="28"/>
+          <w:szCs w:val="28"/>
+        </w:rPr>
+        <w:t>Рис. 12. Налагодження функціонування маршрутизатора R- G-N-2 як DHCP-клієнта</w:t>
+      </w:r>
+      <w:r>
+        <w:br w:type="page"/>
+      </w:r>
+    </w:p>
+    <w:p>
+      <w:pPr>
+        <w:pStyle w:val="Normal"/>
+        <w:widowControl/>
+        <w:tabs>
+          <w:tab w:val="clear" w:pos="567"/>
+          <w:tab w:val="left" w:pos="0" w:leader="none"/>
+        </w:tabs>
+        <w:suppressAutoHyphens w:val="true"/>
+        <w:bidi w:val="0"/>
+        <w:spacing w:lineRule="auto" w:line="360" w:before="0" w:after="0"/>
+        <w:ind w:hanging="0" w:start="0" w:end="0"/>
+        <w:jc w:val="center"/>
+        <w:rPr>
+          <w:sz w:val="28"/>
+          <w:szCs w:val="28"/>
+        </w:rPr>
+      </w:pPr>
+      <w:r>
+        <w:rPr/>
+        <w:drawing>
+          <wp:inline distT="0" distB="0" distL="0" distR="0">
+            <wp:extent cx="3961765" cy="1170940"/>
+            <wp:effectExtent l="0" t="0" r="0" b="0"/>
+            <wp:docPr id="13" name="Image13"/>
+            <wp:cNvGraphicFramePr>
+              <a:graphicFrameLocks xmlns:a="http://schemas.openxmlformats.org/drawingml/2006/main" noChangeAspect="1"/>
+            </wp:cNvGraphicFramePr>
+            <a:graphic xmlns:a="http://schemas.openxmlformats.org/drawingml/2006/main">
+              <a:graphicData uri="http://schemas.openxmlformats.org/drawingml/2006/picture">
+                <pic:pic xmlns:pic="http://schemas.openxmlformats.org/drawingml/2006/picture">
+                  <pic:nvPicPr>
+                    <pic:cNvPr id="13" name="Image13"/>
+                    <pic:cNvPicPr>
+                      <a:picLocks noChangeAspect="1" noChangeArrowheads="1"/>
+                    </pic:cNvPicPr>
+                  </pic:nvPicPr>
+                  <pic:blipFill>
+                    <a:blip r:embed="rId14"/>
+                    <a:stretch>
+                      <a:fillRect/>
+                    </a:stretch>
+                  </pic:blipFill>
+                  <pic:spPr bwMode="auto">
+                    <a:xfrm>
+                      <a:off x="0" y="0"/>
+                      <a:ext cx="3961765" cy="1170940"/>
+                    </a:xfrm>
+                    <a:prstGeom prst="rect">
+                      <a:avLst/>
+                    </a:prstGeom>
+                    <a:noFill/>
+                  </pic:spPr>
+                </pic:pic>
+              </a:graphicData>
+            </a:graphic>
+          </wp:inline>
+        </w:drawing>
+      </w:r>
+    </w:p>
+    <w:p>
+      <w:pPr>
+        <w:pStyle w:val="Normal"/>
+        <w:widowControl/>
+        <w:tabs>
+          <w:tab w:val="clear" w:pos="567"/>
+          <w:tab w:val="left" w:pos="0" w:leader="none"/>
+        </w:tabs>
+        <w:suppressAutoHyphens w:val="true"/>
+        <w:bidi w:val="0"/>
+        <w:spacing w:lineRule="auto" w:line="360" w:before="0" w:after="0"/>
+        <w:ind w:hanging="0" w:start="0" w:end="0"/>
+        <w:jc w:val="center"/>
+        <w:rPr>
+          <w:sz w:val="28"/>
+          <w:szCs w:val="28"/>
+        </w:rPr>
+      </w:pPr>
+      <w:r>
+        <w:rPr>
+          <w:sz w:val="28"/>
+          <w:szCs w:val="28"/>
+        </w:rPr>
+        <w:drawing>
+          <wp:inline distT="0" distB="0" distL="0" distR="0">
+            <wp:extent cx="3780790" cy="1494790"/>
+            <wp:effectExtent l="0" t="0" r="0" b="0"/>
+            <wp:docPr id="14" name="Image14"/>
+            <wp:cNvGraphicFramePr>
+              <a:graphicFrameLocks xmlns:a="http://schemas.openxmlformats.org/drawingml/2006/main" noChangeAspect="1"/>
+            </wp:cNvGraphicFramePr>
+            <a:graphic xmlns:a="http://schemas.openxmlformats.org/drawingml/2006/main">
+              <a:graphicData uri="http://schemas.openxmlformats.org/drawingml/2006/picture">
+                <pic:pic xmlns:pic="http://schemas.openxmlformats.org/drawingml/2006/picture">
+                  <pic:nvPicPr>
+                    <pic:cNvPr id="14" name="Image14"/>
+                    <pic:cNvPicPr>
+                      <a:picLocks noChangeAspect="1" noChangeArrowheads="1"/>
+                    </pic:cNvPicPr>
+                  </pic:nvPicPr>
+                  <pic:blipFill>
+                    <a:blip r:embed="rId15"/>
+                    <a:stretch>
+                      <a:fillRect/>
+                    </a:stretch>
+                  </pic:blipFill>
+                  <pic:spPr bwMode="auto">
+                    <a:xfrm>
+                      <a:off x="0" y="0"/>
+                      <a:ext cx="3780790" cy="1494790"/>
+                    </a:xfrm>
+                    <a:prstGeom prst="rect">
+                      <a:avLst/>
+                    </a:prstGeom>
+                    <a:noFill/>
+                  </pic:spPr>
+                </pic:pic>
+              </a:graphicData>
+            </a:graphic>
+          </wp:inline>
+        </w:drawing>
+      </w:r>
+    </w:p>
+    <w:p>
+      <w:pPr>
+        <w:pStyle w:val="Normal"/>
+        <w:widowControl/>
+        <w:tabs>
+          <w:tab w:val="clear" w:pos="567"/>
+          <w:tab w:val="left" w:pos="0" w:leader="none"/>
+        </w:tabs>
+        <w:suppressAutoHyphens w:val="true"/>
+        <w:bidi w:val="0"/>
+        <w:spacing w:lineRule="auto" w:line="360" w:before="0" w:after="0"/>
+        <w:ind w:hanging="0" w:start="0" w:end="0"/>
+        <w:jc w:val="center"/>
+        <w:rPr>
+          <w:sz w:val="28"/>
+          <w:szCs w:val="28"/>
+        </w:rPr>
+      </w:pPr>
+      <w:r>
+        <w:rPr>
+          <w:sz w:val="28"/>
+          <w:szCs w:val="28"/>
+        </w:rPr>
+        <w:t xml:space="preserve">Рис. 13. Налагодження функціонування робочої станції SW-63-24-1 як DHCP-клієнта. Налаштування для </w:t>
+      </w:r>
+      <w:r>
+        <w:rPr>
+          <w:b w:val="false"/>
+          <w:bCs w:val="false"/>
+          <w:sz w:val="28"/>
+          <w:szCs w:val="28"/>
+        </w:rPr>
+        <w:t xml:space="preserve">інших робочих станцій </w:t>
       </w:r>
       <w:r>
         <w:rPr>
           <w:sz w:val="28"/>
           <w:szCs w:val="28"/>
         </w:rPr>
-        <w:t>Успішна перевірка наявності зв’язку у мережі C</w:t>
+        <w:t>проводиться аналогічно</w:t>
       </w:r>
     </w:p>
     <w:p>
@@ -14370,9 +14688,9 @@
       </w:r>
     </w:p>
     <w:sectPr>
-      <w:headerReference w:type="even" r:id="rId12"/>
-      <w:headerReference w:type="default" r:id="rId13"/>
-      <w:headerReference w:type="first" r:id="rId14"/>
+      <w:headerReference w:type="even" r:id="rId16"/>
+      <w:headerReference w:type="default" r:id="rId17"/>
+      <w:headerReference w:type="first" r:id="rId18"/>
       <w:type w:val="nextPage"/>
       <w:pgSz w:w="11906" w:h="16838"/>
       <w:pgMar w:left="1418" w:right="567" w:gutter="0" w:header="709" w:top="766" w:footer="0" w:bottom="1701"/>
@@ -14412,7 +14730,7 @@
       <mc:AlternateContent>
         <mc:Choice Requires="wpg">
           <w:drawing>
-            <wp:anchor behindDoc="1" distT="13335" distB="13335" distL="13335" distR="9525" simplePos="0" locked="0" layoutInCell="1" allowOverlap="1" relativeHeight="93" wp14:anchorId="10994A40">
+            <wp:anchor behindDoc="1" distT="13335" distB="13335" distL="13335" distR="9525" simplePos="0" locked="0" layoutInCell="1" allowOverlap="1" relativeHeight="121" wp14:anchorId="10994A40">
               <wp:simplePos x="0" y="0"/>
               <wp:positionH relativeFrom="column">
                 <wp:posOffset>-229235</wp:posOffset>
@@ -14423,7 +14741,7 @@
               <wp:extent cx="6656705" cy="10290175"/>
               <wp:effectExtent l="13335" t="13335" r="9525" b="13335"/>
               <wp:wrapNone/>
-              <wp:docPr id="11" name="Группа 60"/>
+              <wp:docPr id="15" name="Группа 60"/>
               <a:graphic xmlns:a="http://schemas.openxmlformats.org/drawingml/2006/main">
                 <a:graphicData uri="http://schemas.microsoft.com/office/word/2010/wordprocessingGroup">
                   <wpg:wgp>
@@ -14437,12 +14755,12 @@
                       </a:xfrm>
                     </wpg:grpSpPr>
                     <wps:wsp>
-                      <wps:cNvPr id="12" name="Rectangle 2"/>
+                      <wps:cNvPr id="16" name="Rectangle 2"/>
                       <wps:cNvSpPr/>
                       <wps:spPr>
                         <a:xfrm>
                           <a:off x="748080" y="9753120"/>
-                          <a:ext cx="861120" cy="172800"/>
+                          <a:ext cx="858600" cy="170280"/>
                         </a:xfrm>
                         <a:prstGeom prst="rect">
                           <a:avLst/>
@@ -14531,12 +14849,12 @@
                           </a:xfrm>
                         </wpg:grpSpPr>
                         <wps:wsp>
-                          <wps:cNvPr id="13" name="Rectangle 5"/>
+                          <wps:cNvPr id="17" name="Rectangle 5"/>
                           <wps:cNvSpPr/>
                           <wps:spPr>
                             <a:xfrm>
                               <a:off x="0" y="0"/>
-                              <a:ext cx="6651720" cy="10287720"/>
+                              <a:ext cx="6649200" cy="10285200"/>
                             </a:xfrm>
                             <a:prstGeom prst="rect">
                               <a:avLst/>
@@ -14808,12 +15126,12 @@
                           <wps:bodyPr/>
                         </wps:wsp>
                         <wps:wsp>
-                          <wps:cNvPr id="14" name="Rectangle 16"/>
+                          <wps:cNvPr id="18" name="Rectangle 16"/>
                           <wps:cNvSpPr/>
                           <wps:spPr>
                             <a:xfrm>
                               <a:off x="17640" y="10120680"/>
-                              <a:ext cx="325080" cy="151200"/>
+                              <a:ext cx="322560" cy="148680"/>
                             </a:xfrm>
                             <a:prstGeom prst="rect">
                               <a:avLst/>
@@ -14855,12 +15173,12 @@
                           </wps:bodyPr>
                         </wps:wsp>
                         <wps:wsp>
-                          <wps:cNvPr id="15" name="Rectangle 17"/>
+                          <wps:cNvPr id="19" name="Rectangle 17"/>
                           <wps:cNvSpPr/>
                           <wps:spPr>
                             <a:xfrm>
                               <a:off x="379080" y="10120680"/>
-                              <a:ext cx="325080" cy="151200"/>
+                              <a:ext cx="322560" cy="148680"/>
                             </a:xfrm>
                             <a:prstGeom prst="rect">
                               <a:avLst/>
@@ -14902,12 +15220,12 @@
                           </wps:bodyPr>
                         </wps:wsp>
                         <wps:wsp>
-                          <wps:cNvPr id="16" name="Rectangle 18"/>
+                          <wps:cNvPr id="20" name="Rectangle 18"/>
                           <wps:cNvSpPr/>
                           <wps:spPr>
                             <a:xfrm>
                               <a:off x="754920" y="10120680"/>
-                              <a:ext cx="848520" cy="151200"/>
+                              <a:ext cx="846000" cy="148680"/>
                             </a:xfrm>
                             <a:prstGeom prst="rect">
                               <a:avLst/>
@@ -15036,12 +15354,12 @@
                           </wps:bodyPr>
                         </wps:wsp>
                         <wps:wsp>
-                          <wps:cNvPr id="17" name="Rectangle 19"/>
+                          <wps:cNvPr id="21" name="Rectangle 19"/>
                           <wps:cNvSpPr/>
                           <wps:spPr>
                             <a:xfrm>
                               <a:off x="1659240" y="10120680"/>
-                              <a:ext cx="502920" cy="151200"/>
+                              <a:ext cx="500400" cy="148680"/>
                             </a:xfrm>
                             <a:prstGeom prst="rect">
                               <a:avLst/>
@@ -15083,12 +15401,12 @@
                           </wps:bodyPr>
                         </wps:wsp>
                         <wps:wsp>
-                          <wps:cNvPr id="18" name="Rectangle 20"/>
+                          <wps:cNvPr id="22" name="Rectangle 20"/>
                           <wps:cNvSpPr/>
                           <wps:spPr>
                             <a:xfrm>
                               <a:off x="2198880" y="10120680"/>
-                              <a:ext cx="325080" cy="151200"/>
+                              <a:ext cx="322560" cy="148680"/>
                             </a:xfrm>
                             <a:prstGeom prst="rect">
                               <a:avLst/>
@@ -15130,12 +15448,12 @@
                           </wps:bodyPr>
                         </wps:wsp>
                         <wps:wsp>
-                          <wps:cNvPr id="19" name="Rectangle 21"/>
+                          <wps:cNvPr id="23" name="Rectangle 21"/>
                           <wps:cNvSpPr/>
                           <wps:spPr>
                             <a:xfrm>
                               <a:off x="6310080" y="9769320"/>
-                              <a:ext cx="325080" cy="150480"/>
+                              <a:ext cx="322560" cy="147960"/>
                             </a:xfrm>
                             <a:prstGeom prst="rect">
                               <a:avLst/>
@@ -15177,12 +15495,12 @@
                           </wps:bodyPr>
                         </wps:wsp>
                         <wps:wsp>
-                          <wps:cNvPr id="20" name="Rectangle 22"/>
+                          <wps:cNvPr id="24" name="Rectangle 22"/>
                           <wps:cNvSpPr/>
                           <wps:spPr>
                             <a:xfrm>
                               <a:off x="6310080" y="10005120"/>
-                              <a:ext cx="325080" cy="209520"/>
+                              <a:ext cx="322560" cy="207000"/>
                             </a:xfrm>
                             <a:prstGeom prst="rect">
                               <a:avLst/>
@@ -15247,7 +15565,7 @@
                                     <w:rFonts w:ascii="Times New Roman" w:hAnsi="Times New Roman"/>
                                     <w:lang w:val="ru-RU"/>
                                   </w:rPr>
-                                  <w:t>2</w:t>
+                                  <w:t>11</w:t>
                                 </w:r>
                                 <w:r>
                                   <w:rPr>
@@ -15265,12 +15583,12 @@
                           </wps:bodyPr>
                         </wps:wsp>
                         <wps:wsp>
-                          <wps:cNvPr id="21" name="Rectangle 23"/>
+                          <wps:cNvPr id="25" name="Rectangle 23"/>
                           <wps:cNvSpPr/>
                           <wps:spPr>
                             <a:xfrm>
                               <a:off x="2578680" y="9894600"/>
-                              <a:ext cx="3679920" cy="237600"/>
+                              <a:ext cx="3677400" cy="235080"/>
                             </a:xfrm>
                             <a:prstGeom prst="rect">
                               <a:avLst/>
@@ -15417,12 +15735,12 @@
                         </wps:wsp>
                       </wpg:grpSp>
                       <wps:wsp>
-                        <wps:cNvPr id="22" name="Rectangle 24"/>
+                        <wps:cNvPr id="26" name="Rectangle 24"/>
                         <wps:cNvSpPr/>
                         <wps:spPr>
                           <a:xfrm>
                             <a:off x="748080" y="9928080"/>
-                            <a:ext cx="875520" cy="168840"/>
+                            <a:ext cx="873000" cy="166320"/>
                           </a:xfrm>
                           <a:prstGeom prst="rect">
                             <a:avLst/>
@@ -15472,7 +15790,7 @@
         <mc:Fallback>
           <w:pict>
             <v:group id="shape_0" alt="Группа 60" style="position:absolute;margin-left:-18.05pt;margin-top:-20.95pt;width:524.1pt;height:810.2pt" coordorigin="-361,-419" coordsize="10482,16204">
-              <v:rect id="shape_0" ID="Rectangle 2" path="m0,0l-2147483645,0l-2147483645,-2147483646l0,-2147483646xe" stroked="f" o:allowincell="f" style="position:absolute;left:817;top:14940;width:1355;height:271;mso-wrap-style:square;v-text-anchor:top">
+              <v:rect id="shape_0" ID="Rectangle 2" path="m0,0l-2147483645,0l-2147483645,-2147483646l0,-2147483646xe" stroked="f" o:allowincell="f" style="position:absolute;left:817;top:14940;width:1351;height:267;mso-wrap-style:square;v-text-anchor:top">
                 <v:fill o:detectmouseclick="t" on="false"/>
                 <v:stroke color="#3465a4" joinstyle="round" endcap="flat"/>
                 <v:textbox>
@@ -15531,7 +15849,7 @@
               </v:rect>
               <v:group id="shape_0" style="position:absolute;left:-361;top:-419;width:10482;height:16204">
                 <v:group id="shape_0" style="position:absolute;left:-361;top:-419;width:10482;height:16204">
-                  <v:rect id="shape_0" ID="Rectangle 5" path="m0,0l-2147483645,0l-2147483645,-2147483646l0,-2147483646xe" stroked="t" o:allowincell="f" style="position:absolute;left:-361;top:-419;width:10474;height:16200;mso-wrap-style:none;v-text-anchor:middle">
+                  <v:rect id="shape_0" ID="Rectangle 5" path="m0,0l-2147483645,0l-2147483645,-2147483646l0,-2147483646xe" stroked="t" o:allowincell="f" style="position:absolute;left:-361;top:-419;width:10470;height:16196;mso-wrap-style:none;v-text-anchor:middle">
                     <v:fill o:detectmouseclick="t" on="false"/>
                     <v:stroke color="black" weight="25560" joinstyle="miter" endcap="flat"/>
                     <w10:wrap type="none"/>
@@ -15586,7 +15904,7 @@
                     <v:fill o:detectmouseclick="t" on="false"/>
                     <w10:wrap type="none"/>
                   </v:line>
-                  <v:rect id="shape_0" ID="Rectangle 16" path="m0,0l-2147483645,0l-2147483645,-2147483646l0,-2147483646xe" stroked="f" o:allowincell="f" style="position:absolute;left:-333;top:15519;width:511;height:237;mso-wrap-style:square;v-text-anchor:top">
+                  <v:rect id="shape_0" ID="Rectangle 16" path="m0,0l-2147483645,0l-2147483645,-2147483646l0,-2147483646xe" stroked="f" o:allowincell="f" style="position:absolute;left:-333;top:15519;width:507;height:233;mso-wrap-style:square;v-text-anchor:top">
                     <v:fill o:detectmouseclick="t" on="false"/>
                     <v:stroke color="#3465a4" joinstyle="round" endcap="flat"/>
                     <v:textbox>
@@ -15612,7 +15930,7 @@
                     </v:textbox>
                     <w10:wrap type="none"/>
                   </v:rect>
-                  <v:rect id="shape_0" ID="Rectangle 17" path="m0,0l-2147483645,0l-2147483645,-2147483646l0,-2147483646xe" stroked="f" o:allowincell="f" style="position:absolute;left:236;top:15519;width:511;height:237;mso-wrap-style:square;v-text-anchor:top">
+                  <v:rect id="shape_0" ID="Rectangle 17" path="m0,0l-2147483645,0l-2147483645,-2147483646l0,-2147483646xe" stroked="f" o:allowincell="f" style="position:absolute;left:236;top:15519;width:507;height:233;mso-wrap-style:square;v-text-anchor:top">
                     <v:fill o:detectmouseclick="t" on="false"/>
                     <v:stroke color="#3465a4" joinstyle="round" endcap="flat"/>
                     <v:textbox>
@@ -15638,7 +15956,7 @@
                     </v:textbox>
                     <w10:wrap type="none"/>
                   </v:rect>
-                  <v:rect id="shape_0" ID="Rectangle 18" path="m0,0l-2147483645,0l-2147483645,-2147483646l0,-2147483646xe" stroked="f" o:allowincell="f" style="position:absolute;left:828;top:15519;width:1335;height:237;mso-wrap-style:square;v-text-anchor:top">
+                  <v:rect id="shape_0" ID="Rectangle 18" path="m0,0l-2147483645,0l-2147483645,-2147483646l0,-2147483646xe" stroked="f" o:allowincell="f" style="position:absolute;left:828;top:15519;width:1331;height:233;mso-wrap-style:square;v-text-anchor:top">
                     <v:fill o:detectmouseclick="t" on="false"/>
                     <v:stroke color="#3465a4" joinstyle="round" endcap="flat"/>
                     <v:textbox>
@@ -15751,7 +16069,7 @@
                     </v:textbox>
                     <w10:wrap type="none"/>
                   </v:rect>
-                  <v:rect id="shape_0" ID="Rectangle 19" path="m0,0l-2147483645,0l-2147483645,-2147483646l0,-2147483646xe" stroked="f" o:allowincell="f" style="position:absolute;left:2252;top:15519;width:791;height:237;mso-wrap-style:square;v-text-anchor:top">
+                  <v:rect id="shape_0" ID="Rectangle 19" path="m0,0l-2147483645,0l-2147483645,-2147483646l0,-2147483646xe" stroked="f" o:allowincell="f" style="position:absolute;left:2252;top:15519;width:787;height:233;mso-wrap-style:square;v-text-anchor:top">
                     <v:fill o:detectmouseclick="t" on="false"/>
                     <v:stroke color="#3465a4" joinstyle="round" endcap="flat"/>
                     <v:textbox>
@@ -15777,7 +16095,7 @@
                     </v:textbox>
                     <w10:wrap type="none"/>
                   </v:rect>
-                  <v:rect id="shape_0" ID="Rectangle 20" path="m0,0l-2147483645,0l-2147483645,-2147483646l0,-2147483646xe" stroked="f" o:allowincell="f" style="position:absolute;left:3102;top:15519;width:511;height:237;mso-wrap-style:square;v-text-anchor:top">
+                  <v:rect id="shape_0" ID="Rectangle 20" path="m0,0l-2147483645,0l-2147483645,-2147483646l0,-2147483646xe" stroked="f" o:allowincell="f" style="position:absolute;left:3102;top:15519;width:507;height:233;mso-wrap-style:square;v-text-anchor:top">
                     <v:fill o:detectmouseclick="t" on="false"/>
                     <v:stroke color="#3465a4" joinstyle="round" endcap="flat"/>
                     <v:textbox>
@@ -15803,7 +16121,7 @@
                     </v:textbox>
                     <w10:wrap type="none"/>
                   </v:rect>
-                  <v:rect id="shape_0" ID="Rectangle 21" path="m0,0l-2147483645,0l-2147483645,-2147483646l0,-2147483646xe" stroked="f" o:allowincell="f" style="position:absolute;left:9576;top:14966;width:511;height:236;mso-wrap-style:square;v-text-anchor:top">
+                  <v:rect id="shape_0" ID="Rectangle 21" path="m0,0l-2147483645,0l-2147483645,-2147483646l0,-2147483646xe" stroked="f" o:allowincell="f" style="position:absolute;left:9576;top:14966;width:507;height:232;mso-wrap-style:square;v-text-anchor:top">
                     <v:fill o:detectmouseclick="t" on="false"/>
                     <v:stroke color="#3465a4" joinstyle="round" endcap="flat"/>
                     <v:textbox>
@@ -15829,7 +16147,7 @@
                     </v:textbox>
                     <w10:wrap type="none"/>
                   </v:rect>
-                  <v:rect id="shape_0" ID="Rectangle 22" path="m0,0l-2147483645,0l-2147483645,-2147483646l0,-2147483646xe" stroked="f" o:allowincell="f" style="position:absolute;left:9576;top:15337;width:511;height:329;mso-wrap-style:square;v-text-anchor:top">
+                  <v:rect id="shape_0" ID="Rectangle 22" path="m0,0l-2147483645,0l-2147483645,-2147483646l0,-2147483646xe" stroked="f" o:allowincell="f" style="position:absolute;left:9576;top:15337;width:507;height:325;mso-wrap-style:square;v-text-anchor:top">
                     <v:fill o:detectmouseclick="t" on="false"/>
                     <v:stroke color="#3465a4" joinstyle="round" endcap="flat"/>
                     <v:textbox>
@@ -15881,7 +16199,7 @@
                               <w:rFonts w:ascii="Times New Roman" w:hAnsi="Times New Roman"/>
                               <w:lang w:val="ru-RU"/>
                             </w:rPr>
-                            <w:t>2</w:t>
+                            <w:t>11</w:t>
                           </w:r>
                           <w:r>
                             <w:rPr>
@@ -15896,7 +16214,7 @@
                     </v:textbox>
                     <w10:wrap type="none"/>
                   </v:rect>
-                  <v:rect id="shape_0" ID="Rectangle 23" path="m0,0l-2147483645,0l-2147483645,-2147483646l0,-2147483646xe" stroked="f" o:allowincell="f" style="position:absolute;left:3700;top:15163;width:5794;height:373;mso-wrap-style:square;v-text-anchor:top">
+                  <v:rect id="shape_0" ID="Rectangle 23" path="m0,0l-2147483645,0l-2147483645,-2147483646l0,-2147483646xe" stroked="f" o:allowincell="f" style="position:absolute;left:3700;top:15163;width:5790;height:369;mso-wrap-style:square;v-text-anchor:top">
                     <v:fill o:detectmouseclick="t" on="false"/>
                     <v:stroke color="#3465a4" joinstyle="round" endcap="flat"/>
                     <v:textbox>
@@ -16027,7 +16345,7 @@
                     <w10:wrap type="none"/>
                   </v:rect>
                 </v:group>
-                <v:rect id="shape_0" ID="Rectangle 24" path="m0,0l-2147483645,0l-2147483645,-2147483646l0,-2147483646xe" stroked="f" o:allowincell="f" style="position:absolute;left:817;top:15216;width:1378;height:265;mso-wrap-style:none;v-text-anchor:middle">
+                <v:rect id="shape_0" ID="Rectangle 24" path="m0,0l-2147483645,0l-2147483645,-2147483646l0,-2147483646xe" stroked="f" o:allowincell="f" style="position:absolute;left:817;top:15216;width:1374;height:261;mso-wrap-style:none;v-text-anchor:middle">
                   <v:fill o:detectmouseclick="t" on="false"/>
                   <v:stroke color="#3465a4" joinstyle="round" endcap="flat"/>
                   <v:textbox>
@@ -16074,7 +16392,7 @@
       <mc:AlternateContent>
         <mc:Choice Requires="wpg">
           <w:drawing>
-            <wp:anchor behindDoc="1" distT="13335" distB="12065" distL="13335" distR="12065" simplePos="0" locked="0" layoutInCell="1" allowOverlap="1" relativeHeight="104" wp14:anchorId="10994A42">
+            <wp:anchor behindDoc="1" distT="13335" distB="12065" distL="13335" distR="12065" simplePos="0" locked="0" layoutInCell="1" allowOverlap="1" relativeHeight="132" wp14:anchorId="10994A42">
               <wp:simplePos x="0" y="0"/>
               <wp:positionH relativeFrom="column">
                 <wp:posOffset>-229870</wp:posOffset>
@@ -16085,7 +16403,7 @@
               <wp:extent cx="6656070" cy="10290175"/>
               <wp:effectExtent l="13335" t="13335" r="12065" b="12065"/>
               <wp:wrapNone/>
-              <wp:docPr id="23" name="Группа 10"/>
+              <wp:docPr id="27" name="Группа 10"/>
               <a:graphic xmlns:a="http://schemas.openxmlformats.org/drawingml/2006/main">
                 <a:graphicData uri="http://schemas.microsoft.com/office/word/2010/wordprocessingGroup">
                   <wpg:wgp>
@@ -16099,12 +16417,12 @@
                       </a:xfrm>
                     </wpg:grpSpPr>
                     <wps:wsp>
-                      <wps:cNvPr id="24" name="Rectangle 26"/>
+                      <wps:cNvPr id="28" name="Rectangle 26"/>
                       <wps:cNvSpPr/>
                       <wps:spPr>
                         <a:xfrm>
                           <a:off x="0" y="0"/>
-                          <a:ext cx="6651720" cy="10287720"/>
+                          <a:ext cx="6649200" cy="10285200"/>
                         </a:xfrm>
                         <a:prstGeom prst="rect">
                           <a:avLst/>
@@ -16351,12 +16669,12 @@
                       <wps:bodyPr/>
                     </wps:wsp>
                     <wps:wsp>
-                      <wps:cNvPr id="25" name="Rectangle 36"/>
+                      <wps:cNvPr id="29" name="Rectangle 36"/>
                       <wps:cNvSpPr/>
                       <wps:spPr>
                         <a:xfrm>
                           <a:off x="17640" y="9220680"/>
-                          <a:ext cx="285840" cy="151200"/>
+                          <a:ext cx="283320" cy="148680"/>
                         </a:xfrm>
                         <a:prstGeom prst="rect">
                           <a:avLst/>
@@ -16406,12 +16724,12 @@
                       </wps:bodyPr>
                     </wps:wsp>
                     <wps:wsp>
-                      <wps:cNvPr id="26" name="Rectangle 37"/>
+                      <wps:cNvPr id="30" name="Rectangle 37"/>
                       <wps:cNvSpPr/>
                       <wps:spPr>
                         <a:xfrm>
                           <a:off x="349920" y="9220680"/>
-                          <a:ext cx="358200" cy="151200"/>
+                          <a:ext cx="355680" cy="148680"/>
                         </a:xfrm>
                         <a:prstGeom prst="rect">
                           <a:avLst/>
@@ -16455,12 +16773,12 @@
                       </wps:bodyPr>
                     </wps:wsp>
                     <wps:wsp>
-                      <wps:cNvPr id="27" name="Rectangle 38"/>
+                      <wps:cNvPr id="31" name="Rectangle 38"/>
                       <wps:cNvSpPr/>
                       <wps:spPr>
                         <a:xfrm>
                           <a:off x="754920" y="9220680"/>
-                          <a:ext cx="848520" cy="151200"/>
+                          <a:ext cx="846000" cy="148680"/>
                         </a:xfrm>
                         <a:prstGeom prst="rect">
                           <a:avLst/>
@@ -16512,12 +16830,12 @@
                       </wps:bodyPr>
                     </wps:wsp>
                     <wps:wsp>
-                      <wps:cNvPr id="28" name="Rectangle 39"/>
+                      <wps:cNvPr id="32" name="Rectangle 39"/>
                       <wps:cNvSpPr/>
                       <wps:spPr>
                         <a:xfrm>
                           <a:off x="1659240" y="9220680"/>
-                          <a:ext cx="502920" cy="151200"/>
+                          <a:ext cx="500400" cy="148680"/>
                         </a:xfrm>
                         <a:prstGeom prst="rect">
                           <a:avLst/>
@@ -16561,12 +16879,12 @@
                       </wps:bodyPr>
                     </wps:wsp>
                     <wps:wsp>
-                      <wps:cNvPr id="29" name="Rectangle 40"/>
+                      <wps:cNvPr id="33" name="Rectangle 40"/>
                       <wps:cNvSpPr/>
                       <wps:spPr>
                         <a:xfrm>
                           <a:off x="2198880" y="9220680"/>
-                          <a:ext cx="325080" cy="151200"/>
+                          <a:ext cx="322560" cy="148680"/>
                         </a:xfrm>
                         <a:prstGeom prst="rect">
                           <a:avLst/>
@@ -16610,12 +16928,12 @@
                       </wps:bodyPr>
                     </wps:wsp>
                     <wps:wsp>
-                      <wps:cNvPr id="30" name="Rectangle 41"/>
+                      <wps:cNvPr id="34" name="Rectangle 41"/>
                       <wps:cNvSpPr/>
                       <wps:spPr>
                         <a:xfrm>
                           <a:off x="5304240" y="9399240"/>
-                          <a:ext cx="483120" cy="150480"/>
+                          <a:ext cx="480600" cy="147960"/>
                         </a:xfrm>
                         <a:prstGeom prst="rect">
                           <a:avLst/>
@@ -16656,12 +16974,12 @@
                       </wps:bodyPr>
                     </wps:wsp>
                     <wps:wsp>
-                      <wps:cNvPr id="31" name="Rectangle 42"/>
+                      <wps:cNvPr id="35" name="Rectangle 42"/>
                       <wps:cNvSpPr/>
                       <wps:spPr>
                         <a:xfrm>
                           <a:off x="5304240" y="9587160"/>
-                          <a:ext cx="483120" cy="151200"/>
+                          <a:ext cx="480600" cy="148680"/>
                         </a:xfrm>
                         <a:prstGeom prst="rect">
                           <a:avLst/>
@@ -16703,12 +17021,12 @@
                       </wps:bodyPr>
                     </wps:wsp>
                     <wps:wsp>
-                      <wps:cNvPr id="32" name="Rectangle 43"/>
+                      <wps:cNvPr id="36" name="Rectangle 43"/>
                       <wps:cNvSpPr/>
                       <wps:spPr>
                         <a:xfrm>
                           <a:off x="2585880" y="8977680"/>
-                          <a:ext cx="3984480" cy="235080"/>
+                          <a:ext cx="3981960" cy="232560"/>
                         </a:xfrm>
                         <a:prstGeom prst="rect">
                           <a:avLst/>
@@ -16961,16 +17279,16 @@
                       <wpg:grpSpPr>
                         <a:xfrm>
                           <a:off x="12600" y="9387720"/>
-                          <a:ext cx="1609560" cy="176040"/>
+                          <a:ext cx="1607040" cy="173520"/>
                         </a:xfrm>
                       </wpg:grpSpPr>
                       <wps:wsp>
-                        <wps:cNvPr id="33" name="Rectangle 50"/>
+                        <wps:cNvPr id="37" name="Rectangle 50"/>
                         <wps:cNvSpPr/>
                         <wps:spPr>
                           <a:xfrm>
                             <a:off x="0" y="15840"/>
-                            <a:ext cx="699840" cy="151200"/>
+                            <a:ext cx="697320" cy="148680"/>
                           </a:xfrm>
                           <a:prstGeom prst="rect">
                             <a:avLst/>
@@ -17023,12 +17341,12 @@
                         </wps:bodyPr>
                       </wps:wsp>
                       <wps:wsp>
-                        <wps:cNvPr id="34" name="Rectangle 51"/>
+                        <wps:cNvPr id="38" name="Rectangle 51"/>
                         <wps:cNvSpPr/>
                         <wps:spPr>
                           <a:xfrm>
                             <a:off x="734040" y="0"/>
-                            <a:ext cx="875520" cy="176040"/>
+                            <a:ext cx="873000" cy="173520"/>
                           </a:xfrm>
                           <a:prstGeom prst="rect">
                             <a:avLst/>
@@ -17095,16 +17413,16 @@
                       <wpg:grpSpPr>
                         <a:xfrm>
                           <a:off x="12600" y="9582120"/>
-                          <a:ext cx="1590120" cy="151200"/>
+                          <a:ext cx="1587600" cy="148680"/>
                         </a:xfrm>
                       </wpg:grpSpPr>
                       <wps:wsp>
-                        <wps:cNvPr id="35" name="Rectangle 53"/>
+                        <wps:cNvPr id="39" name="Rectangle 53"/>
                         <wps:cNvSpPr/>
                         <wps:spPr>
                           <a:xfrm>
                             <a:off x="0" y="0"/>
-                            <a:ext cx="699840" cy="151200"/>
+                            <a:ext cx="697320" cy="148680"/>
                           </a:xfrm>
                           <a:prstGeom prst="rect">
                             <a:avLst/>
@@ -17152,12 +17470,12 @@
                         </wps:bodyPr>
                       </wps:wsp>
                       <wps:wsp>
-                        <wps:cNvPr id="36" name="Rectangle 54"/>
+                        <wps:cNvPr id="40" name="Rectangle 54"/>
                         <wps:cNvSpPr/>
                         <wps:spPr>
                           <a:xfrm>
                             <a:off x="741960" y="0"/>
-                            <a:ext cx="848520" cy="151200"/>
+                            <a:ext cx="846000" cy="148680"/>
                           </a:xfrm>
                           <a:prstGeom prst="rect">
                             <a:avLst/>
@@ -17209,16 +17527,16 @@
                       <wpg:grpSpPr>
                         <a:xfrm>
                           <a:off x="12600" y="9765000"/>
-                          <a:ext cx="1590120" cy="151200"/>
+                          <a:ext cx="1587600" cy="148680"/>
                         </a:xfrm>
                       </wpg:grpSpPr>
                       <wps:wsp>
-                        <wps:cNvPr id="37" name="Rectangle 56"/>
+                        <wps:cNvPr id="41" name="Rectangle 56"/>
                         <wps:cNvSpPr/>
                         <wps:spPr>
                           <a:xfrm>
                             <a:off x="0" y="0"/>
-                            <a:ext cx="699840" cy="151200"/>
+                            <a:ext cx="697320" cy="148680"/>
                           </a:xfrm>
                           <a:prstGeom prst="rect">
                             <a:avLst/>
@@ -17263,12 +17581,12 @@
                         </wps:bodyPr>
                       </wps:wsp>
                       <wps:wsp>
-                        <wps:cNvPr id="38" name="Rectangle 57"/>
+                        <wps:cNvPr id="42" name="Rectangle 57"/>
                         <wps:cNvSpPr/>
                         <wps:spPr>
                           <a:xfrm>
                             <a:off x="741960" y="0"/>
-                            <a:ext cx="848520" cy="151200"/>
+                            <a:ext cx="846000" cy="148680"/>
                           </a:xfrm>
                           <a:prstGeom prst="rect">
                             <a:avLst/>
@@ -17307,16 +17625,16 @@
                       <wpg:grpSpPr>
                         <a:xfrm>
                           <a:off x="12600" y="9942840"/>
-                          <a:ext cx="1590120" cy="151200"/>
+                          <a:ext cx="1587600" cy="148680"/>
                         </a:xfrm>
                       </wpg:grpSpPr>
                       <wps:wsp>
-                        <wps:cNvPr id="39" name="Rectangle 59"/>
+                        <wps:cNvPr id="43" name="Rectangle 59"/>
                         <wps:cNvSpPr/>
                         <wps:spPr>
                           <a:xfrm>
                             <a:off x="0" y="0"/>
-                            <a:ext cx="699840" cy="151200"/>
+                            <a:ext cx="697320" cy="148680"/>
                           </a:xfrm>
                           <a:prstGeom prst="rect">
                             <a:avLst/>
@@ -17361,12 +17679,12 @@
                         </wps:bodyPr>
                       </wps:wsp>
                       <wps:wsp>
-                        <wps:cNvPr id="40" name="Rectangle 60"/>
+                        <wps:cNvPr id="44" name="Rectangle 60"/>
                         <wps:cNvSpPr/>
                         <wps:spPr>
                           <a:xfrm>
                             <a:off x="741960" y="0"/>
-                            <a:ext cx="848520" cy="151200"/>
+                            <a:ext cx="846000" cy="148680"/>
                           </a:xfrm>
                           <a:prstGeom prst="rect">
                             <a:avLst/>
@@ -17405,16 +17723,16 @@
                       <wpg:grpSpPr>
                         <a:xfrm>
                           <a:off x="12600" y="10120680"/>
-                          <a:ext cx="1590120" cy="151200"/>
+                          <a:ext cx="1587600" cy="148680"/>
                         </a:xfrm>
                       </wpg:grpSpPr>
                       <wps:wsp>
-                        <wps:cNvPr id="41" name="Rectangle 62"/>
+                        <wps:cNvPr id="45" name="Rectangle 62"/>
                         <wps:cNvSpPr/>
                         <wps:spPr>
                           <a:xfrm>
                             <a:off x="0" y="0"/>
-                            <a:ext cx="699840" cy="151200"/>
+                            <a:ext cx="697320" cy="148680"/>
                           </a:xfrm>
                           <a:prstGeom prst="rect">
                             <a:avLst/>
@@ -17459,12 +17777,12 @@
                         </wps:bodyPr>
                       </wps:wsp>
                       <wps:wsp>
-                        <wps:cNvPr id="42" name="Rectangle 63"/>
+                        <wps:cNvPr id="46" name="Rectangle 63"/>
                         <wps:cNvSpPr/>
                         <wps:spPr>
                           <a:xfrm>
                             <a:off x="741960" y="0"/>
-                            <a:ext cx="848520" cy="151200"/>
+                            <a:ext cx="846000" cy="148680"/>
                           </a:xfrm>
                           <a:prstGeom prst="rect">
                             <a:avLst/>
@@ -17533,12 +17851,12 @@
                       <wps:bodyPr/>
                     </wps:wsp>
                     <wps:wsp>
-                      <wps:cNvPr id="43" name="Rectangle 65"/>
+                      <wps:cNvPr id="47" name="Rectangle 65"/>
                       <wps:cNvSpPr/>
                       <wps:spPr>
                         <a:xfrm>
                           <a:off x="2593440" y="9523800"/>
-                          <a:ext cx="2094840" cy="724680"/>
+                          <a:ext cx="2092320" cy="722160"/>
                         </a:xfrm>
                         <a:prstGeom prst="rect">
                           <a:avLst/>
@@ -17681,12 +17999,12 @@
                       <wps:bodyPr/>
                     </wps:wsp>
                     <wps:wsp>
-                      <wps:cNvPr id="44" name="Rectangle 69"/>
+                      <wps:cNvPr id="48" name="Rectangle 69"/>
                       <wps:cNvSpPr/>
                       <wps:spPr>
                         <a:xfrm>
                           <a:off x="4759920" y="9399240"/>
-                          <a:ext cx="482760" cy="150480"/>
+                          <a:ext cx="480240" cy="147960"/>
                         </a:xfrm>
                         <a:prstGeom prst="rect">
                           <a:avLst/>
@@ -17726,12 +18044,12 @@
                       </wps:bodyPr>
                     </wps:wsp>
                     <wps:wsp>
-                      <wps:cNvPr id="45" name="Rectangle 70"/>
+                      <wps:cNvPr id="49" name="Rectangle 70"/>
                       <wps:cNvSpPr/>
                       <wps:spPr>
                         <a:xfrm>
                           <a:off x="5852880" y="9399240"/>
-                          <a:ext cx="767160" cy="150480"/>
+                          <a:ext cx="764640" cy="147960"/>
                         </a:xfrm>
                         <a:prstGeom prst="rect">
                           <a:avLst/>
@@ -17772,12 +18090,12 @@
                       </wps:bodyPr>
                     </wps:wsp>
                     <wps:wsp>
-                      <wps:cNvPr id="46" name="Rectangle 71"/>
+                      <wps:cNvPr id="50" name="Rectangle 71"/>
                       <wps:cNvSpPr/>
                       <wps:spPr>
                         <a:xfrm>
                           <a:off x="5857920" y="9582120"/>
-                          <a:ext cx="765720" cy="150480"/>
+                          <a:ext cx="763200" cy="147960"/>
                         </a:xfrm>
                         <a:prstGeom prst="rect">
                           <a:avLst/>
@@ -17806,7 +18124,7 @@
                                 <w:sz w:val="20"/>
                                 <w:lang w:val="en-US"/>
                               </w:rPr>
-                              <w:t>10</w:t>
+                              <w:t>12</w:t>
                             </w:r>
                           </w:p>
                         </w:txbxContent>
@@ -17866,12 +18184,12 @@
                       <wps:bodyPr/>
                     </wps:wsp>
                     <wps:wsp>
-                      <wps:cNvPr id="47" name="Rectangle 74"/>
+                      <wps:cNvPr id="51" name="Rectangle 74"/>
                       <wps:cNvSpPr/>
                       <wps:spPr>
                         <a:xfrm>
                           <a:off x="4759920" y="9864720"/>
-                          <a:ext cx="1859760" cy="334800"/>
+                          <a:ext cx="1857240" cy="332280"/>
                         </a:xfrm>
                         <a:prstGeom prst="rect">
                           <a:avLst/>
@@ -17931,7 +18249,7 @@
         <mc:Fallback>
           <w:pict>
             <v:group id="shape_0" alt="Группа 10" style="position:absolute;margin-left:-18.1pt;margin-top:-19.25pt;width:524.05pt;height:810.2pt" coordorigin="-362,-385" coordsize="10481,16204">
-              <v:rect id="shape_0" ID="Rectangle 26" path="m0,0l-2147483645,0l-2147483645,-2147483646l0,-2147483646xe" stroked="t" o:allowincell="f" style="position:absolute;left:-362;top:-385;width:10474;height:16200;mso-wrap-style:none;v-text-anchor:middle">
+              <v:rect id="shape_0" ID="Rectangle 26" path="m0,0l-2147483645,0l-2147483645,-2147483646l0,-2147483646xe" stroked="t" o:allowincell="f" style="position:absolute;left:-362;top:-385;width:10470;height:16196;mso-wrap-style:none;v-text-anchor:middle">
                 <v:fill o:detectmouseclick="t" on="false"/>
                 <v:stroke color="black" weight="25560" joinstyle="miter" endcap="flat"/>
                 <w10:wrap type="none"/>
@@ -17981,7 +18299,7 @@
                 <v:fill o:detectmouseclick="t" on="false"/>
                 <w10:wrap type="none"/>
               </v:line>
-              <v:rect id="shape_0" ID="Rectangle 36" path="m0,0l-2147483645,0l-2147483645,-2147483646l0,-2147483646xe" stroked="f" o:allowincell="f" style="position:absolute;left:-334;top:14136;width:449;height:237;mso-wrap-style:square;v-text-anchor:top">
+              <v:rect id="shape_0" ID="Rectangle 36" path="m0,0l-2147483645,0l-2147483645,-2147483646l0,-2147483646xe" stroked="f" o:allowincell="f" style="position:absolute;left:-334;top:14136;width:445;height:233;mso-wrap-style:square;v-text-anchor:top">
                 <v:fill o:detectmouseclick="t" on="false"/>
                 <v:stroke color="#3465a4" joinstyle="round" endcap="flat"/>
                 <v:textbox>
@@ -18015,7 +18333,7 @@
                 </v:textbox>
                 <w10:wrap type="none"/>
               </v:rect>
-              <v:rect id="shape_0" ID="Rectangle 37" path="m0,0l-2147483645,0l-2147483645,-2147483646l0,-2147483646xe" stroked="f" o:allowincell="f" style="position:absolute;left:189;top:14136;width:563;height:237;mso-wrap-style:square;v-text-anchor:top">
+              <v:rect id="shape_0" ID="Rectangle 37" path="m0,0l-2147483645,0l-2147483645,-2147483646l0,-2147483646xe" stroked="f" o:allowincell="f" style="position:absolute;left:189;top:14136;width:559;height:233;mso-wrap-style:square;v-text-anchor:top">
                 <v:fill o:detectmouseclick="t" on="false"/>
                 <v:stroke color="#3465a4" joinstyle="round" endcap="flat"/>
                 <v:textbox>
@@ -18043,7 +18361,7 @@
                 </v:textbox>
                 <w10:wrap type="none"/>
               </v:rect>
-              <v:rect id="shape_0" ID="Rectangle 38" path="m0,0l-2147483645,0l-2147483645,-2147483646l0,-2147483646xe" stroked="f" o:allowincell="f" style="position:absolute;left:827;top:14136;width:1335;height:237;mso-wrap-style:square;v-text-anchor:top">
+              <v:rect id="shape_0" ID="Rectangle 38" path="m0,0l-2147483645,0l-2147483645,-2147483646l0,-2147483646xe" stroked="f" o:allowincell="f" style="position:absolute;left:827;top:14136;width:1331;height:233;mso-wrap-style:square;v-text-anchor:top">
                 <v:fill o:detectmouseclick="t" on="false"/>
                 <v:stroke color="#3465a4" joinstyle="round" endcap="flat"/>
                 <v:textbox>
@@ -18079,7 +18397,7 @@
                 </v:textbox>
                 <w10:wrap type="none"/>
               </v:rect>
-              <v:rect id="shape_0" ID="Rectangle 39" path="m0,0l-2147483645,0l-2147483645,-2147483646l0,-2147483646xe" stroked="f" o:allowincell="f" style="position:absolute;left:2251;top:14136;width:791;height:237;mso-wrap-style:square;v-text-anchor:top">
+              <v:rect id="shape_0" ID="Rectangle 39" path="m0,0l-2147483645,0l-2147483645,-2147483646l0,-2147483646xe" stroked="f" o:allowincell="f" style="position:absolute;left:2251;top:14136;width:787;height:233;mso-wrap-style:square;v-text-anchor:top">
                 <v:fill o:detectmouseclick="t" on="false"/>
                 <v:stroke color="#3465a4" joinstyle="round" endcap="flat"/>
                 <v:textbox>
@@ -18107,7 +18425,7 @@
                 </v:textbox>
                 <w10:wrap type="none"/>
               </v:rect>
-              <v:rect id="shape_0" ID="Rectangle 40" path="m0,0l-2147483645,0l-2147483645,-2147483646l0,-2147483646xe" stroked="f" o:allowincell="f" style="position:absolute;left:3101;top:14136;width:511;height:237;mso-wrap-style:square;v-text-anchor:top">
+              <v:rect id="shape_0" ID="Rectangle 40" path="m0,0l-2147483645,0l-2147483645,-2147483646l0,-2147483646xe" stroked="f" o:allowincell="f" style="position:absolute;left:3101;top:14136;width:507;height:233;mso-wrap-style:square;v-text-anchor:top">
                 <v:fill o:detectmouseclick="t" on="false"/>
                 <v:stroke color="#3465a4" joinstyle="round" endcap="flat"/>
                 <v:textbox>
@@ -18135,7 +18453,7 @@
                 </v:textbox>
                 <w10:wrap type="none"/>
               </v:rect>
-              <v:rect id="shape_0" ID="Rectangle 41" path="m0,0l-2147483645,0l-2147483645,-2147483646l0,-2147483646xe" stroked="f" o:allowincell="f" style="position:absolute;left:7991;top:14417;width:760;height:236;mso-wrap-style:square;v-text-anchor:top">
+              <v:rect id="shape_0" ID="Rectangle 41" path="m0,0l-2147483645,0l-2147483645,-2147483646l0,-2147483646xe" stroked="f" o:allowincell="f" style="position:absolute;left:7991;top:14417;width:756;height:232;mso-wrap-style:square;v-text-anchor:top">
                 <v:fill o:detectmouseclick="t" on="false"/>
                 <v:stroke color="#3465a4" joinstyle="round" endcap="flat"/>
                 <v:textbox>
@@ -18160,7 +18478,7 @@
                 </v:textbox>
                 <w10:wrap type="none"/>
               </v:rect>
-              <v:rect id="shape_0" ID="Rectangle 42" path="m0,0l-2147483645,0l-2147483645,-2147483646l0,-2147483646xe" stroked="f" o:allowincell="f" style="position:absolute;left:7991;top:14713;width:760;height:237;mso-wrap-style:square;v-text-anchor:top">
+              <v:rect id="shape_0" ID="Rectangle 42" path="m0,0l-2147483645,0l-2147483645,-2147483646l0,-2147483646xe" stroked="f" o:allowincell="f" style="position:absolute;left:7991;top:14713;width:756;height:233;mso-wrap-style:square;v-text-anchor:top">
                 <v:fill o:detectmouseclick="t" on="false"/>
                 <v:stroke color="#3465a4" joinstyle="round" endcap="flat"/>
                 <v:textbox>
@@ -18186,7 +18504,7 @@
                 </v:textbox>
                 <w10:wrap type="none"/>
               </v:rect>
-              <v:rect id="shape_0" ID="Rectangle 43" path="m0,0l-2147483645,0l-2147483645,-2147483646l0,-2147483646xe" stroked="f" o:allowincell="f" style="position:absolute;left:3710;top:13753;width:6274;height:369;mso-wrap-style:square;v-text-anchor:top">
+              <v:rect id="shape_0" ID="Rectangle 43" path="m0,0l-2147483645,0l-2147483645,-2147483646l0,-2147483646xe" stroked="f" o:allowincell="f" style="position:absolute;left:3710;top:13753;width:6270;height:365;mso-wrap-style:square;v-text-anchor:top">
                 <v:fill o:detectmouseclick="t" on="false"/>
                 <v:stroke color="#3465a4" joinstyle="round" endcap="flat"/>
                 <v:textbox>
@@ -18319,8 +18637,8 @@
                 <v:fill o:detectmouseclick="t" on="false"/>
                 <w10:wrap type="none"/>
               </v:line>
-              <v:group id="shape_0" style="position:absolute;left:-342;top:14399;width:2535;height:277">
-                <v:rect id="shape_0" ID="Rectangle 50" path="m0,0l-2147483645,0l-2147483645,-2147483646l0,-2147483646xe" stroked="f" o:allowincell="f" style="position:absolute;left:-342;top:14424;width:1101;height:237;mso-wrap-style:square;v-text-anchor:top">
+              <v:group id="shape_0" style="position:absolute;left:-342;top:14399;width:2531;height:273">
+                <v:rect id="shape_0" ID="Rectangle 50" path="m0,0l-2147483645,0l-2147483645,-2147483646l0,-2147483646xe" stroked="f" o:allowincell="f" style="position:absolute;left:-342;top:14424;width:1097;height:233;mso-wrap-style:square;v-text-anchor:top">
                   <v:fill o:detectmouseclick="t" on="false"/>
                   <v:stroke color="#3465a4" joinstyle="round" endcap="flat"/>
                   <v:textbox>
@@ -18357,7 +18675,7 @@
                   </v:textbox>
                   <w10:wrap type="none"/>
                 </v:rect>
-                <v:rect id="shape_0" ID="Rectangle 51" path="m0,0l-2147483645,0l-2147483645,-2147483646l0,-2147483646xe" stroked="f" o:allowincell="f" style="position:absolute;left:814;top:14399;width:1378;height:276;mso-wrap-style:square;v-text-anchor:top">
+                <v:rect id="shape_0" ID="Rectangle 51" path="m0,0l-2147483645,0l-2147483645,-2147483646l0,-2147483646xe" stroked="f" o:allowincell="f" style="position:absolute;left:814;top:14399;width:1374;height:272;mso-wrap-style:square;v-text-anchor:top">
                   <v:fill o:detectmouseclick="t" on="false"/>
                   <v:stroke color="#3465a4" joinstyle="round" endcap="flat"/>
                   <v:textbox>
@@ -18404,8 +18722,8 @@
                   <w10:wrap type="none"/>
                 </v:rect>
               </v:group>
-              <v:group id="shape_0" style="position:absolute;left:-342;top:14705;width:2505;height:238">
-                <v:rect id="shape_0" ID="Rectangle 53" path="m0,0l-2147483645,0l-2147483645,-2147483646l0,-2147483646xe" stroked="f" o:allowincell="f" style="position:absolute;left:-342;top:14705;width:1101;height:237;mso-wrap-style:square;v-text-anchor:top">
+              <v:group id="shape_0" style="position:absolute;left:-342;top:14705;width:2500;height:234">
+                <v:rect id="shape_0" ID="Rectangle 53" path="m0,0l-2147483645,0l-2147483645,-2147483646l0,-2147483646xe" stroked="f" o:allowincell="f" style="position:absolute;left:-342;top:14705;width:1097;height:233;mso-wrap-style:square;v-text-anchor:top">
                   <v:fill o:detectmouseclick="t" on="false"/>
                   <v:stroke color="#3465a4" joinstyle="round" endcap="flat"/>
                   <v:textbox>
@@ -18437,7 +18755,7 @@
                   </v:textbox>
                   <w10:wrap type="none"/>
                 </v:rect>
-                <v:rect id="shape_0" ID="Rectangle 54" path="m0,0l-2147483645,0l-2147483645,-2147483646l0,-2147483646xe" stroked="f" o:allowincell="f" style="position:absolute;left:826;top:14705;width:1335;height:237;mso-wrap-style:square;v-text-anchor:top">
+                <v:rect id="shape_0" ID="Rectangle 54" path="m0,0l-2147483645,0l-2147483645,-2147483646l0,-2147483646xe" stroked="f" o:allowincell="f" style="position:absolute;left:826;top:14705;width:1331;height:233;mso-wrap-style:square;v-text-anchor:top">
                   <v:fill o:detectmouseclick="t" on="false"/>
                   <v:stroke color="#3465a4" joinstyle="round" endcap="flat"/>
                   <v:textbox>
@@ -18469,8 +18787,8 @@
                   <w10:wrap type="none"/>
                 </v:rect>
               </v:group>
-              <v:group id="shape_0" style="position:absolute;left:-342;top:14993;width:2505;height:238">
-                <v:rect id="shape_0" ID="Rectangle 56" path="m0,0l-2147483645,0l-2147483645,-2147483646l0,-2147483646xe" stroked="f" o:allowincell="f" style="position:absolute;left:-342;top:14993;width:1101;height:237;mso-wrap-style:square;v-text-anchor:top">
+              <v:group id="shape_0" style="position:absolute;left:-342;top:14993;width:2500;height:234">
+                <v:rect id="shape_0" ID="Rectangle 56" path="m0,0l-2147483645,0l-2147483645,-2147483646l0,-2147483646xe" stroked="f" o:allowincell="f" style="position:absolute;left:-342;top:14993;width:1097;height:233;mso-wrap-style:square;v-text-anchor:top">
                   <v:fill o:detectmouseclick="t" on="false"/>
                   <v:stroke color="#3465a4" joinstyle="round" endcap="flat"/>
                   <v:textbox>
@@ -18499,7 +18817,7 @@
                   </v:textbox>
                   <w10:wrap type="none"/>
                 </v:rect>
-                <v:rect id="shape_0" ID="Rectangle 57" path="m0,0l-2147483645,0l-2147483645,-2147483646l0,-2147483646xe" stroked="f" o:allowincell="f" style="position:absolute;left:826;top:14993;width:1335;height:237;mso-wrap-style:none;v-text-anchor:middle">
+                <v:rect id="shape_0" ID="Rectangle 57" path="m0,0l-2147483645,0l-2147483645,-2147483646l0,-2147483646xe" stroked="f" o:allowincell="f" style="position:absolute;left:826;top:14993;width:1331;height:233;mso-wrap-style:none;v-text-anchor:middle">
                   <v:fill o:detectmouseclick="t" on="false"/>
                   <v:stroke color="#3465a4" joinstyle="round" endcap="flat"/>
                   <v:textbox>
@@ -18518,8 +18836,8 @@
                   <w10:wrap type="none"/>
                 </v:rect>
               </v:group>
-              <v:group id="shape_0" style="position:absolute;left:-342;top:15273;width:2505;height:238">
-                <v:rect id="shape_0" ID="Rectangle 59" path="m0,0l-2147483645,0l-2147483645,-2147483646l0,-2147483646xe" stroked="f" o:allowincell="f" style="position:absolute;left:-342;top:15273;width:1101;height:237;mso-wrap-style:square;v-text-anchor:top">
+              <v:group id="shape_0" style="position:absolute;left:-342;top:15273;width:2500;height:234">
+                <v:rect id="shape_0" ID="Rectangle 59" path="m0,0l-2147483645,0l-2147483645,-2147483646l0,-2147483646xe" stroked="f" o:allowincell="f" style="position:absolute;left:-342;top:15273;width:1097;height:233;mso-wrap-style:square;v-text-anchor:top">
                   <v:fill o:detectmouseclick="t" on="false"/>
                   <v:stroke color="#3465a4" joinstyle="round" endcap="flat"/>
                   <v:textbox>
@@ -18548,7 +18866,7 @@
                   </v:textbox>
                   <w10:wrap type="none"/>
                 </v:rect>
-                <v:rect id="shape_0" ID="Rectangle 60" path="m0,0l-2147483645,0l-2147483645,-2147483646l0,-2147483646xe" stroked="f" o:allowincell="f" style="position:absolute;left:826;top:15273;width:1335;height:237;mso-wrap-style:none;v-text-anchor:middle">
+                <v:rect id="shape_0" ID="Rectangle 60" path="m0,0l-2147483645,0l-2147483645,-2147483646l0,-2147483646xe" stroked="f" o:allowincell="f" style="position:absolute;left:826;top:15273;width:1331;height:233;mso-wrap-style:none;v-text-anchor:middle">
                   <v:fill o:detectmouseclick="t" on="false"/>
                   <v:stroke color="#3465a4" joinstyle="round" endcap="flat"/>
                   <v:textbox>
@@ -18567,8 +18885,8 @@
                   <w10:wrap type="none"/>
                 </v:rect>
               </v:group>
-              <v:group id="shape_0" style="position:absolute;left:-342;top:15553;width:2505;height:238">
-                <v:rect id="shape_0" ID="Rectangle 62" path="m0,0l-2147483645,0l-2147483645,-2147483646l0,-2147483646xe" stroked="f" o:allowincell="f" style="position:absolute;left:-342;top:15553;width:1101;height:237;mso-wrap-style:square;v-text-anchor:top">
+              <v:group id="shape_0" style="position:absolute;left:-342;top:15553;width:2500;height:234">
+                <v:rect id="shape_0" ID="Rectangle 62" path="m0,0l-2147483645,0l-2147483645,-2147483646l0,-2147483646xe" stroked="f" o:allowincell="f" style="position:absolute;left:-342;top:15553;width:1097;height:233;mso-wrap-style:square;v-text-anchor:top">
                   <v:fill o:detectmouseclick="t" on="false"/>
                   <v:stroke color="#3465a4" joinstyle="round" endcap="flat"/>
                   <v:textbox>
@@ -18597,7 +18915,7 @@
                   </v:textbox>
                   <w10:wrap type="none"/>
                 </v:rect>
-                <v:rect id="shape_0" ID="Rectangle 63" path="m0,0l-2147483645,0l-2147483645,-2147483646l0,-2147483646xe" stroked="f" o:allowincell="f" style="position:absolute;left:826;top:15553;width:1335;height:237;mso-wrap-style:none;v-text-anchor:middle">
+                <v:rect id="shape_0" ID="Rectangle 63" path="m0,0l-2147483645,0l-2147483645,-2147483646l0,-2147483646xe" stroked="f" o:allowincell="f" style="position:absolute;left:826;top:15553;width:1331;height:233;mso-wrap-style:none;v-text-anchor:middle">
                   <v:fill o:detectmouseclick="t" on="false"/>
                   <v:stroke color="#3465a4" joinstyle="round" endcap="flat"/>
                   <v:textbox>
@@ -18630,7 +18948,7 @@
                 <v:fill o:detectmouseclick="t" on="false"/>
                 <w10:wrap type="none"/>
               </v:line>
-              <v:rect id="shape_0" ID="Rectangle 65" path="m0,0l-2147483645,0l-2147483645,-2147483646l0,-2147483646xe" stroked="f" o:allowincell="f" style="position:absolute;left:3722;top:14613;width:3298;height:1140;mso-wrap-style:square;v-text-anchor:middle">
+              <v:rect id="shape_0" ID="Rectangle 65" path="m0,0l-2147483645,0l-2147483645,-2147483646l0,-2147483646xe" stroked="f" o:allowincell="f" style="position:absolute;left:3722;top:14613;width:3294;height:1136;mso-wrap-style:square;v-text-anchor:middle">
                 <v:fill o:detectmouseclick="t" on="false"/>
                 <v:stroke color="#3465a4" joinstyle="round" endcap="flat"/>
                 <v:textbox>
@@ -18697,7 +19015,7 @@
                 <v:fill o:detectmouseclick="t" on="false"/>
                 <w10:wrap type="none"/>
               </v:line>
-              <v:rect id="shape_0" ID="Rectangle 69" path="m0,0l-2147483645,0l-2147483645,-2147483646l0,-2147483646xe" stroked="f" o:allowincell="f" style="position:absolute;left:7134;top:14417;width:759;height:236;mso-wrap-style:square;v-text-anchor:top">
+              <v:rect id="shape_0" ID="Rectangle 69" path="m0,0l-2147483645,0l-2147483645,-2147483646l0,-2147483646xe" stroked="f" o:allowincell="f" style="position:absolute;left:7134;top:14417;width:755;height:232;mso-wrap-style:square;v-text-anchor:top">
                 <v:fill o:detectmouseclick="t" on="false"/>
                 <v:stroke color="#3465a4" joinstyle="round" endcap="flat"/>
                 <v:textbox>
@@ -18721,7 +19039,7 @@
                 </v:textbox>
                 <w10:wrap type="none"/>
               </v:rect>
-              <v:rect id="shape_0" ID="Rectangle 70" path="m0,0l-2147483645,0l-2147483645,-2147483646l0,-2147483646xe" stroked="f" o:allowincell="f" style="position:absolute;left:8855;top:14417;width:1207;height:236;mso-wrap-style:square;v-text-anchor:top">
+              <v:rect id="shape_0" ID="Rectangle 70" path="m0,0l-2147483645,0l-2147483645,-2147483646l0,-2147483646xe" stroked="f" o:allowincell="f" style="position:absolute;left:8855;top:14417;width:1203;height:232;mso-wrap-style:square;v-text-anchor:top">
                 <v:fill o:detectmouseclick="t" on="false"/>
                 <v:stroke color="#3465a4" joinstyle="round" endcap="flat"/>
                 <v:textbox>
@@ -18746,7 +19064,7 @@
                 </v:textbox>
                 <w10:wrap type="none"/>
               </v:rect>
-              <v:rect id="shape_0" ID="Rectangle 71" path="m0,0l-2147483645,0l-2147483645,-2147483646l0,-2147483646xe" stroked="f" o:allowincell="f" style="position:absolute;left:8863;top:14705;width:1205;height:236;mso-wrap-style:square;v-text-anchor:top">
+              <v:rect id="shape_0" ID="Rectangle 71" path="m0,0l-2147483645,0l-2147483645,-2147483646l0,-2147483646xe" stroked="f" o:allowincell="f" style="position:absolute;left:8863;top:14705;width:1201;height:232;mso-wrap-style:square;v-text-anchor:top">
                 <v:fill o:detectmouseclick="t" on="false"/>
                 <v:stroke color="#3465a4" joinstyle="round" endcap="flat"/>
                 <v:textbox>
@@ -18762,7 +19080,7 @@
                           <w:sz w:val="20"/>
                           <w:lang w:val="en-US"/>
                         </w:rPr>
-                        <w:t>10</w:t>
+                        <w:t>12</w:t>
                       </w:r>
                     </w:p>
                   </w:txbxContent>
@@ -18779,7 +19097,7 @@
                 <v:fill o:detectmouseclick="t" on="false"/>
                 <w10:wrap type="none"/>
               </v:line>
-              <v:rect id="shape_0" ID="Rectangle 74" path="m0,0l-2147483645,0l-2147483645,-2147483646l0,-2147483646xe" stroked="f" o:allowincell="f" style="position:absolute;left:7134;top:15150;width:2928;height:526;mso-wrap-style:square;v-text-anchor:top">
+              <v:rect id="shape_0" ID="Rectangle 74" path="m0,0l-2147483645,0l-2147483645,-2147483646l0,-2147483646xe" stroked="f" o:allowincell="f" style="position:absolute;left:7134;top:15150;width:2924;height:522;mso-wrap-style:square;v-text-anchor:top">
                 <v:fill o:detectmouseclick="t" on="false"/>
                 <v:stroke color="#3465a4" joinstyle="round" endcap="flat"/>
                 <v:textbox>

</xml_diff>